<commit_message>
Finishing Documentation, fixing bugs with server
</commit_message>
<xml_diff>
--- a/Documentation/Report Manoel Lopes - 2019286.docx
+++ b/Documentation/Report Manoel Lopes - 2019286.docx
@@ -128,7 +128,7 @@
           </mc:Choice>
           <mc:Fallback>
             <w:pict>
-              <v:rect w14:anchorId="345C5EE2" id="Rectangle 12" o:spid="_x0000_s1026" style="position:absolute;margin-left:2.25pt;margin-top:3.4pt;width:378.75pt;height:11.25pt;z-index:251659264;visibility:visible;mso-wrap-style:square;mso-wrap-distance-left:9pt;mso-wrap-distance-top:0;mso-wrap-distance-right:9pt;mso-wrap-distance-bottom:0;mso-position-horizontal:absolute;mso-position-horizontal-relative:text;mso-position-vertical:absolute;mso-position-vertical-relative:text;v-text-anchor:middle" o:gfxdata="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" fillcolor="#00b0f0" stroked="f" strokeweight="1pt"/>
+              <v:rect w14:anchorId="4DA763B4" id="Rectangle 12" o:spid="_x0000_s1026" style="position:absolute;margin-left:2.25pt;margin-top:3.4pt;width:378.75pt;height:11.25pt;z-index:251659264;visibility:visible;mso-wrap-style:square;mso-wrap-distance-left:9pt;mso-wrap-distance-top:0;mso-wrap-distance-right:9pt;mso-wrap-distance-bottom:0;mso-position-horizontal:absolute;mso-position-horizontal-relative:text;mso-position-vertical:absolute;mso-position-vertical-relative:text;v-text-anchor:middle" o:gfxdata="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" fillcolor="#00b0f0" stroked="f" strokeweight="1pt"/>
             </w:pict>
           </mc:Fallback>
         </mc:AlternateContent>
@@ -400,7 +400,13 @@
         <w:spacing w:line="360" w:lineRule="auto"/>
       </w:pPr>
       <w:r>
-        <w:t xml:space="preserve">This project aims to solve the infrastructure problem of this company, I will demonstrate with a practical laboratory using Cisco Packet Tracer to prove the idea that I planned for this case, assuming that I do not have a limit of money to be spent on the project, I will put the best equipment that I think is necessary for this scenario. </w:t>
+        <w:t>This project aims to solve the infrastructure problem of this company, I will demonstrate with a practical laboratory using Cisco Packet Tracer</w:t>
+      </w:r>
+      <w:r>
+        <w:t xml:space="preserve"> and Virtualization</w:t>
+      </w:r>
+      <w:r>
+        <w:t xml:space="preserve"> to prove the idea that I planned for this case, assuming that I do not have a limit of money to be spent on the project, I will put the best equipment that I think is necessary for this scenario. </w:t>
       </w:r>
     </w:p>
     <w:p>
@@ -592,6 +598,13 @@
     </w:p>
     <w:sdt>
       <w:sdtPr>
+        <w:rPr>
+          <w:rFonts w:asciiTheme="minorHAnsi" w:eastAsiaTheme="minorHAnsi" w:hAnsiTheme="minorHAnsi" w:cstheme="minorBidi"/>
+          <w:color w:val="auto"/>
+          <w:sz w:val="22"/>
+          <w:szCs w:val="22"/>
+          <w:lang w:val="en-IE"/>
+        </w:rPr>
         <w:id w:val="1903101482"/>
         <w:docPartObj>
           <w:docPartGallery w:val="Table of Contents"/>
@@ -600,14 +613,9 @@
       </w:sdtPr>
       <w:sdtEndPr>
         <w:rPr>
-          <w:rFonts w:asciiTheme="minorHAnsi" w:eastAsiaTheme="minorHAnsi" w:hAnsiTheme="minorHAnsi" w:cstheme="minorBidi"/>
           <w:b/>
           <w:bCs/>
           <w:noProof/>
-          <w:color w:val="auto"/>
-          <w:sz w:val="22"/>
-          <w:szCs w:val="22"/>
-          <w:lang w:val="en-IE"/>
         </w:rPr>
       </w:sdtEndPr>
       <w:sdtContent>
@@ -1146,7 +1154,13 @@
         <w:spacing w:line="360" w:lineRule="auto"/>
       </w:pPr>
       <w:r>
-        <w:t>During the research, I have found so many things that I did not learn during the course that I want to use in this project because it is very exciting to see how those things can be applied in a company. Things such as CCNA, Samba 4, and more about Sysadmin.</w:t>
+        <w:t>During the research, I have found so many things that I did not learn during the course that I want to use in this project because it is very exciting to see how those things can be applied in a compa</w:t>
+      </w:r>
+      <w:r>
+        <w:t>ny. Things such as CCNA, Samba</w:t>
+      </w:r>
+      <w:r>
+        <w:t>, and more about Sysadmin.</w:t>
       </w:r>
     </w:p>
     <w:p>
@@ -1211,6 +1225,62 @@
       </w:pPr>
       <w:r>
         <w:t>Free solutions that will be used on this project are:</w:t>
+      </w:r>
+    </w:p>
+    <w:p>
+      <w:pPr>
+        <w:spacing w:line="360" w:lineRule="auto"/>
+        <w:rPr>
+          <w:rFonts w:ascii="Times New Roman" w:hAnsi="Times New Roman" w:cs="Times New Roman"/>
+          <w:sz w:val="24"/>
+          <w:szCs w:val="24"/>
+        </w:rPr>
+      </w:pPr>
+    </w:p>
+    <w:p>
+      <w:pPr>
+        <w:pStyle w:val="ListParagraph"/>
+        <w:numPr>
+          <w:ilvl w:val="0"/>
+          <w:numId w:val="9"/>
+        </w:numPr>
+        <w:spacing w:line="360" w:lineRule="auto"/>
+        <w:rPr>
+          <w:rFonts w:ascii="Times New Roman" w:hAnsi="Times New Roman" w:cs="Times New Roman"/>
+          <w:sz w:val="24"/>
+          <w:szCs w:val="24"/>
+        </w:rPr>
+      </w:pPr>
+      <w:r>
+        <w:rPr>
+          <w:rFonts w:ascii="Times New Roman" w:hAnsi="Times New Roman" w:cs="Times New Roman"/>
+          <w:sz w:val="24"/>
+          <w:szCs w:val="24"/>
+        </w:rPr>
+        <w:t xml:space="preserve">Zentyal Server Development Edition </w:t>
+      </w:r>
+    </w:p>
+    <w:p>
+      <w:pPr>
+        <w:pStyle w:val="ListParagraph"/>
+        <w:numPr>
+          <w:ilvl w:val="1"/>
+          <w:numId w:val="9"/>
+        </w:numPr>
+        <w:spacing w:line="360" w:lineRule="auto"/>
+        <w:rPr>
+          <w:rFonts w:ascii="Times New Roman" w:hAnsi="Times New Roman" w:cs="Times New Roman"/>
+          <w:sz w:val="24"/>
+          <w:szCs w:val="24"/>
+        </w:rPr>
+      </w:pPr>
+      <w:r>
+        <w:rPr>
+          <w:rFonts w:ascii="Times New Roman" w:hAnsi="Times New Roman" w:cs="Times New Roman"/>
+          <w:sz w:val="24"/>
+          <w:szCs w:val="24"/>
+        </w:rPr>
+        <w:t>6.1</w:t>
       </w:r>
     </w:p>
     <w:p>
@@ -1233,7 +1303,7 @@
           <w:sz w:val="24"/>
           <w:szCs w:val="24"/>
         </w:rPr>
-        <w:t>Endian Firewall Community Edition</w:t>
+        <w:t>Samba</w:t>
       </w:r>
     </w:p>
     <w:p>
@@ -1256,7 +1326,7 @@
           <w:sz w:val="24"/>
           <w:szCs w:val="24"/>
         </w:rPr>
-        <w:t>3.3.3</w:t>
+        <w:t>4.3.11</w:t>
       </w:r>
     </w:p>
     <w:p>
@@ -1279,7 +1349,7 @@
           <w:sz w:val="24"/>
           <w:szCs w:val="24"/>
         </w:rPr>
-        <w:t>Samba 4</w:t>
+        <w:t>Webmin</w:t>
       </w:r>
     </w:p>
     <w:p>
@@ -1302,7 +1372,7 @@
           <w:sz w:val="24"/>
           <w:szCs w:val="24"/>
         </w:rPr>
-        <w:t>4.3.11</w:t>
+        <w:t>1.954</w:t>
       </w:r>
     </w:p>
     <w:p>
@@ -1325,7 +1395,7 @@
           <w:sz w:val="24"/>
           <w:szCs w:val="24"/>
         </w:rPr>
-        <w:t>Webmin</w:t>
+        <w:t>Ubuntu Server</w:t>
       </w:r>
     </w:p>
     <w:p>
@@ -1348,7 +1418,7 @@
           <w:sz w:val="24"/>
           <w:szCs w:val="24"/>
         </w:rPr>
-        <w:t>1.954</w:t>
+        <w:t>14.04</w:t>
       </w:r>
     </w:p>
     <w:p>
@@ -1371,7 +1441,7 @@
           <w:sz w:val="24"/>
           <w:szCs w:val="24"/>
         </w:rPr>
-        <w:t>Ubuntu Server</w:t>
+        <w:t>Debian Server</w:t>
       </w:r>
     </w:p>
     <w:p>
@@ -1394,7 +1464,7 @@
           <w:sz w:val="24"/>
           <w:szCs w:val="24"/>
         </w:rPr>
-        <w:t>14.04</w:t>
+        <w:t>10.05</w:t>
       </w:r>
     </w:p>
     <w:p>
@@ -1417,7 +1487,7 @@
           <w:sz w:val="24"/>
           <w:szCs w:val="24"/>
         </w:rPr>
-        <w:t>Debian Server</w:t>
+        <w:t>Linux Mint</w:t>
       </w:r>
     </w:p>
     <w:p>
@@ -1440,7 +1510,7 @@
           <w:sz w:val="24"/>
           <w:szCs w:val="24"/>
         </w:rPr>
-        <w:t>10.05</w:t>
+        <w:t>20.04</w:t>
       </w:r>
     </w:p>
     <w:p>
@@ -1463,7 +1533,7 @@
           <w:sz w:val="24"/>
           <w:szCs w:val="24"/>
         </w:rPr>
-        <w:t>Linux Mint</w:t>
+        <w:t>Linux Ubuntu</w:t>
       </w:r>
     </w:p>
     <w:p>
@@ -1491,11 +1561,6 @@
     </w:p>
     <w:p>
       <w:pPr>
-        <w:pStyle w:val="ListParagraph"/>
-        <w:numPr>
-          <w:ilvl w:val="0"/>
-          <w:numId w:val="2"/>
-        </w:numPr>
         <w:spacing w:line="360" w:lineRule="auto"/>
         <w:rPr>
           <w:rFonts w:ascii="Times New Roman" w:hAnsi="Times New Roman" w:cs="Times New Roman"/>
@@ -1509,16 +1574,11 @@
           <w:sz w:val="24"/>
           <w:szCs w:val="24"/>
         </w:rPr>
-        <w:t>Linux Ubuntu</w:t>
-      </w:r>
-    </w:p>
-    <w:p>
-      <w:pPr>
-        <w:pStyle w:val="ListParagraph"/>
-        <w:numPr>
-          <w:ilvl w:val="1"/>
-          <w:numId w:val="2"/>
-        </w:numPr>
+        <w:tab/>
+      </w:r>
+    </w:p>
+    <w:p>
+      <w:pPr>
         <w:spacing w:line="360" w:lineRule="auto"/>
         <w:rPr>
           <w:rFonts w:ascii="Times New Roman" w:hAnsi="Times New Roman" w:cs="Times New Roman"/>
@@ -1526,14 +1586,16 @@
           <w:szCs w:val="24"/>
         </w:rPr>
       </w:pPr>
-      <w:r>
+    </w:p>
+    <w:p>
+      <w:pPr>
+        <w:spacing w:line="360" w:lineRule="auto"/>
         <w:rPr>
           <w:rFonts w:ascii="Times New Roman" w:hAnsi="Times New Roman" w:cs="Times New Roman"/>
           <w:sz w:val="24"/>
           <w:szCs w:val="24"/>
         </w:rPr>
-        <w:t>20.04</w:t>
-      </w:r>
+      </w:pPr>
     </w:p>
     <w:p>
       <w:pPr>
@@ -1550,7 +1612,7 @@
           <w:sz w:val="24"/>
           <w:szCs w:val="24"/>
         </w:rPr>
-        <w:tab/>
+        <w:t xml:space="preserve"> </w:t>
       </w:r>
     </w:p>
     <w:p>
@@ -1582,14 +1644,16 @@
           <w:szCs w:val="24"/>
         </w:rPr>
       </w:pPr>
-      <w:r>
+    </w:p>
+    <w:p>
+      <w:pPr>
+        <w:spacing w:line="360" w:lineRule="auto"/>
         <w:rPr>
           <w:rFonts w:ascii="Times New Roman" w:hAnsi="Times New Roman" w:cs="Times New Roman"/>
           <w:sz w:val="24"/>
           <w:szCs w:val="24"/>
         </w:rPr>
-        <w:t xml:space="preserve"> </w:t>
-      </w:r>
+      </w:pPr>
     </w:p>
     <w:p>
       <w:pPr>
@@ -1600,46 +1664,6 @@
           <w:szCs w:val="24"/>
         </w:rPr>
       </w:pPr>
-    </w:p>
-    <w:p>
-      <w:pPr>
-        <w:spacing w:line="360" w:lineRule="auto"/>
-        <w:rPr>
-          <w:rFonts w:ascii="Times New Roman" w:hAnsi="Times New Roman" w:cs="Times New Roman"/>
-          <w:sz w:val="24"/>
-          <w:szCs w:val="24"/>
-        </w:rPr>
-      </w:pPr>
-    </w:p>
-    <w:p>
-      <w:pPr>
-        <w:spacing w:line="360" w:lineRule="auto"/>
-        <w:rPr>
-          <w:rFonts w:ascii="Times New Roman" w:hAnsi="Times New Roman" w:cs="Times New Roman"/>
-          <w:sz w:val="24"/>
-          <w:szCs w:val="24"/>
-        </w:rPr>
-      </w:pPr>
-    </w:p>
-    <w:p>
-      <w:pPr>
-        <w:spacing w:line="360" w:lineRule="auto"/>
-        <w:rPr>
-          <w:rFonts w:ascii="Times New Roman" w:hAnsi="Times New Roman" w:cs="Times New Roman"/>
-          <w:sz w:val="24"/>
-          <w:szCs w:val="24"/>
-        </w:rPr>
-      </w:pPr>
-    </w:p>
-    <w:p>
-      <w:pPr>
-        <w:spacing w:line="360" w:lineRule="auto"/>
-        <w:rPr>
-          <w:rFonts w:ascii="Times New Roman" w:hAnsi="Times New Roman" w:cs="Times New Roman"/>
-          <w:sz w:val="24"/>
-          <w:szCs w:val="24"/>
-        </w:rPr>
-      </w:pPr>
       <w:r>
         <w:rPr>
           <w:rStyle w:val="SubTituloChar"/>
@@ -1682,6 +1706,7 @@
       <w:r>
         <w:rPr>
           <w:noProof/>
+          <w:lang w:eastAsia="en-IE"/>
         </w:rPr>
         <mc:AlternateContent>
           <mc:Choice Requires="wps">
@@ -1730,6 +1755,7 @@
                           <w:p>
                             <w:pPr>
                               <w:pStyle w:val="Caption"/>
+                              <w:jc w:val="center"/>
                               <w:rPr>
                                 <w:rFonts w:ascii="Times New Roman" w:hAnsi="Times New Roman" w:cs="Times New Roman"/>
                                 <w:noProof/>
@@ -1745,7 +1771,10 @@
                               <w:fldChar w:fldCharType="begin"/>
                             </w:r>
                             <w:r>
-                              <w:instrText xml:space="preserve"> SEQ Figure \* ARABIC </w:instrText>
+                              <w:instrText xml:space="preserve"> SEQ F</w:instrText>
+                            </w:r>
+                            <w:r>
+                              <w:instrText xml:space="preserve">igure \* ARABIC </w:instrText>
                             </w:r>
                             <w:r>
                               <w:fldChar w:fldCharType="separate"/>
@@ -1757,6 +1786,9 @@
                               <w:t>1</w:t>
                             </w:r>
                             <w:r>
+                              <w:rPr>
+                                <w:noProof/>
+                              </w:rPr>
                               <w:fldChar w:fldCharType="end"/>
                             </w:r>
                             <w:r>
@@ -1789,6 +1821,7 @@
                     <w:p>
                       <w:pPr>
                         <w:pStyle w:val="Caption"/>
+                        <w:jc w:val="center"/>
                         <w:rPr>
                           <w:rFonts w:ascii="Times New Roman" w:hAnsi="Times New Roman" w:cs="Times New Roman"/>
                           <w:noProof/>
@@ -1804,7 +1837,10 @@
                         <w:fldChar w:fldCharType="begin"/>
                       </w:r>
                       <w:r>
-                        <w:instrText xml:space="preserve"> SEQ Figure \* ARABIC </w:instrText>
+                        <w:instrText xml:space="preserve"> SEQ F</w:instrText>
+                      </w:r>
+                      <w:r>
+                        <w:instrText xml:space="preserve">igure \* ARABIC </w:instrText>
                       </w:r>
                       <w:r>
                         <w:fldChar w:fldCharType="separate"/>
@@ -1816,6 +1852,9 @@
                         <w:t>1</w:t>
                       </w:r>
                       <w:r>
+                        <w:rPr>
+                          <w:noProof/>
+                        </w:rPr>
                         <w:fldChar w:fldCharType="end"/>
                       </w:r>
                       <w:r>
@@ -1991,6 +2030,7 @@
       <w:r>
         <w:rPr>
           <w:noProof/>
+          <w:lang w:eastAsia="en-IE"/>
         </w:rPr>
         <mc:AlternateContent>
           <mc:Choice Requires="wps">
@@ -2039,6 +2079,7 @@
                           <w:p>
                             <w:pPr>
                               <w:pStyle w:val="Caption"/>
+                              <w:jc w:val="center"/>
                               <w:rPr>
                                 <w:rFonts w:ascii="Times New Roman" w:hAnsi="Times New Roman" w:cs="Times New Roman"/>
                                 <w:noProof/>
@@ -2066,6 +2107,9 @@
                               <w:t>2</w:t>
                             </w:r>
                             <w:r>
+                              <w:rPr>
+                                <w:noProof/>
+                              </w:rPr>
                               <w:fldChar w:fldCharType="end"/>
                             </w:r>
                             <w:r>
@@ -2094,6 +2138,7 @@
                     <w:p>
                       <w:pPr>
                         <w:pStyle w:val="Caption"/>
+                        <w:jc w:val="center"/>
                         <w:rPr>
                           <w:rFonts w:ascii="Times New Roman" w:hAnsi="Times New Roman" w:cs="Times New Roman"/>
                           <w:noProof/>
@@ -2121,6 +2166,9 @@
                         <w:t>2</w:t>
                       </w:r>
                       <w:r>
+                        <w:rPr>
+                          <w:noProof/>
+                        </w:rPr>
                         <w:fldChar w:fldCharType="end"/>
                       </w:r>
                       <w:r>
@@ -2296,7 +2344,6 @@
           <w:bdr w:val="none" w:sz="0" w:space="0" w:color="auto" w:frame="1"/>
           <w:lang w:eastAsia="en-IE"/>
         </w:rPr>
-        <w:lastRenderedPageBreak/>
         <w:drawing>
           <wp:inline distT="0" distB="0" distL="0" distR="0" wp14:anchorId="48C63B42" wp14:editId="77DC3A3A">
             <wp:extent cx="5731510" cy="4856607"/>
@@ -2350,6 +2397,7 @@
     <w:p>
       <w:pPr>
         <w:pStyle w:val="Caption"/>
+        <w:jc w:val="center"/>
         <w:rPr>
           <w:rFonts w:ascii="Times New Roman" w:hAnsi="Times New Roman" w:cs="Times New Roman"/>
           <w:sz w:val="24"/>
@@ -2375,6 +2423,9 @@
         <w:t>3</w:t>
       </w:r>
       <w:r>
+        <w:rPr>
+          <w:noProof/>
+        </w:rPr>
         <w:fldChar w:fldCharType="end"/>
       </w:r>
       <w:r>
@@ -2501,6 +2552,7 @@
     <w:p>
       <w:pPr>
         <w:pStyle w:val="Caption"/>
+        <w:jc w:val="center"/>
         <w:rPr>
           <w:rFonts w:ascii="Times New Roman" w:hAnsi="Times New Roman" w:cs="Times New Roman"/>
           <w:sz w:val="24"/>
@@ -2526,6 +2578,9 @@
         <w:t>4</w:t>
       </w:r>
       <w:r>
+        <w:rPr>
+          <w:noProof/>
+        </w:rPr>
         <w:fldChar w:fldCharType="end"/>
       </w:r>
       <w:r>
@@ -2695,7 +2750,7 @@
     <w:p>
       <w:pPr>
         <w:pStyle w:val="Caption"/>
-        <w:jc w:val="both"/>
+        <w:jc w:val="center"/>
         <w:rPr>
           <w:b/>
         </w:rPr>
@@ -2719,6 +2774,9 @@
         <w:t>5</w:t>
       </w:r>
       <w:r>
+        <w:rPr>
+          <w:noProof/>
+        </w:rPr>
         <w:fldChar w:fldCharType="end"/>
       </w:r>
       <w:r>
@@ -3320,7 +3378,13 @@
         <w:spacing w:line="360" w:lineRule="auto"/>
       </w:pPr>
       <w:r>
-        <w:t>Now is time to decide which server to use for this company, will be used 2 physical servers one will host the Firewall solution and the other one will host the Active Directory open source solution, in this case, Samba 4 will be our domain controller.</w:t>
+        <w:t xml:space="preserve">Now is time to decide which server to use for this company, will be used 2 physical servers one will host the Firewall solution and the other one will host the Active Directory open source solution, in this case, </w:t>
+      </w:r>
+      <w:r>
+        <w:t>Zentyal</w:t>
+      </w:r>
+      <w:r>
+        <w:t xml:space="preserve"> will be our domain controller.</w:t>
       </w:r>
     </w:p>
     <w:tbl>
@@ -4615,6 +4679,7 @@
       <w:r>
         <w:rPr>
           <w:noProof/>
+          <w:lang w:eastAsia="en-IE"/>
         </w:rPr>
         <mc:AlternateContent>
           <mc:Choice Requires="wps">
@@ -4656,6 +4721,7 @@
                           <w:p>
                             <w:pPr>
                               <w:pStyle w:val="Caption"/>
+                              <w:jc w:val="center"/>
                               <w:rPr>
                                 <w:rFonts w:ascii="Times New Roman" w:hAnsi="Times New Roman" w:cs="Times New Roman"/>
                                 <w:noProof/>
@@ -4682,6 +4748,9 @@
                               <w:t>6</w:t>
                             </w:r>
                             <w:r>
+                              <w:rPr>
+                                <w:noProof/>
+                              </w:rPr>
                               <w:fldChar w:fldCharType="end"/>
                             </w:r>
                             <w:r>
@@ -4710,6 +4779,7 @@
                     <w:p>
                       <w:pPr>
                         <w:pStyle w:val="Caption"/>
+                        <w:jc w:val="center"/>
                         <w:rPr>
                           <w:rFonts w:ascii="Times New Roman" w:hAnsi="Times New Roman" w:cs="Times New Roman"/>
                           <w:noProof/>
@@ -4736,6 +4806,9 @@
                         <w:t>6</w:t>
                       </w:r>
                       <w:r>
+                        <w:rPr>
+                          <w:noProof/>
+                        </w:rPr>
                         <w:fldChar w:fldCharType="end"/>
                       </w:r>
                       <w:r>
@@ -4798,6 +4871,18 @@
         <w:pStyle w:val="text"/>
         <w:spacing w:line="360" w:lineRule="auto"/>
       </w:pPr>
+      <w:r>
+        <w:t>But it was a CAOS, I have tried almost everything, watched hundreds of videos tested with different Linux Distribution but I failed, and just three days before the deadline I found one video of Zentyal Domain Controller, it looked easy to configure, behind the scene Zentyal uses all Samba technology, it is developed on top of Ubuntu Server 18 where the interface is very user friendly and I do not even need to touch the terminal to do anything.</w:t>
+      </w:r>
+    </w:p>
+    <w:p>
+      <w:pPr>
+        <w:pStyle w:val="text"/>
+        <w:spacing w:line="360" w:lineRule="auto"/>
+      </w:pPr>
+      <w:r>
+        <w:t>And after a few tests on 43 min of the second half, I decided to set everything on it.</w:t>
+      </w:r>
     </w:p>
     <w:p>
       <w:pPr>
@@ -4813,7 +4898,13 @@
         <w:spacing w:line="360" w:lineRule="auto"/>
       </w:pPr>
       <w:r>
-        <w:t>For me it is the most important research i have done for this project when I started my research on free firewall solutions I found some of them out there, but one day I was watching a guy's video on YouTube and he started talking about Endian Firewall and CISCO certifications that sparked my interest in taking CCNA</w:t>
+        <w:t xml:space="preserve">For me it is the most important research </w:t>
+      </w:r>
+      <w:r>
+        <w:t>I</w:t>
+      </w:r>
+      <w:r>
+        <w:t xml:space="preserve"> have done for this project when I started my research on free firewall solutions I found some of them out there, but one day I was watching a guy's video on YouTube and he started talking about Endian Firewall and CISCO certifications that sparked my interest in taking CCNA</w:t>
       </w:r>
       <w:r>
         <w:rPr>
@@ -4823,6 +4914,15 @@
       </w:r>
       <w:r>
         <w:t xml:space="preserve"> certifications, I decided to look for more content about CCNA and I came across several preparatory courses on the internet and for sure in the not too distant future I will prepare myself to be taking these certifications. </w:t>
+      </w:r>
+    </w:p>
+    <w:p>
+      <w:pPr>
+        <w:pStyle w:val="text"/>
+        <w:spacing w:line="360" w:lineRule="auto"/>
+      </w:pPr>
+      <w:r>
+        <w:t>But in the end I will be using Zentyal built in firewall solution, it is free and open source project as well.</w:t>
       </w:r>
       <w:r>
         <w:br w:type="page"/>
@@ -7409,6 +7509,7 @@
       <w:r>
         <w:rPr>
           <w:noProof/>
+          <w:lang w:eastAsia="en-IE"/>
         </w:rPr>
         <mc:AlternateContent>
           <mc:Choice Requires="wps">
@@ -7450,6 +7551,7 @@
                           <w:p>
                             <w:pPr>
                               <w:pStyle w:val="Caption"/>
+                              <w:jc w:val="center"/>
                               <w:rPr>
                                 <w:rFonts w:ascii="Times New Roman" w:hAnsi="Times New Roman" w:cs="Times New Roman"/>
                                 <w:noProof/>
@@ -7476,6 +7578,9 @@
                               <w:t>7</w:t>
                             </w:r>
                             <w:r>
+                              <w:rPr>
+                                <w:noProof/>
+                              </w:rPr>
                               <w:fldChar w:fldCharType="end"/>
                             </w:r>
                             <w:r>
@@ -7510,6 +7615,7 @@
                     <w:p>
                       <w:pPr>
                         <w:pStyle w:val="Caption"/>
+                        <w:jc w:val="center"/>
                         <w:rPr>
                           <w:rFonts w:ascii="Times New Roman" w:hAnsi="Times New Roman" w:cs="Times New Roman"/>
                           <w:noProof/>
@@ -7536,6 +7642,9 @@
                         <w:t>7</w:t>
                       </w:r>
                       <w:r>
+                        <w:rPr>
+                          <w:noProof/>
+                        </w:rPr>
                         <w:fldChar w:fldCharType="end"/>
                       </w:r>
                       <w:r>
@@ -7591,6 +7700,7 @@
       <w:r>
         <w:rPr>
           <w:noProof/>
+          <w:lang w:eastAsia="en-IE"/>
         </w:rPr>
         <mc:AlternateContent>
           <mc:Choice Requires="wps">
@@ -7632,6 +7742,7 @@
                           <w:p>
                             <w:pPr>
                               <w:pStyle w:val="Caption"/>
+                              <w:jc w:val="center"/>
                               <w:rPr>
                                 <w:rFonts w:ascii="Times New Roman" w:hAnsi="Times New Roman" w:cs="Times New Roman"/>
                                 <w:noProof/>
@@ -7658,6 +7769,9 @@
                               <w:t>8</w:t>
                             </w:r>
                             <w:r>
+                              <w:rPr>
+                                <w:noProof/>
+                              </w:rPr>
                               <w:fldChar w:fldCharType="end"/>
                             </w:r>
                             <w:r>
@@ -7686,6 +7800,7 @@
                     <w:p>
                       <w:pPr>
                         <w:pStyle w:val="Caption"/>
+                        <w:jc w:val="center"/>
                         <w:rPr>
                           <w:rFonts w:ascii="Times New Roman" w:hAnsi="Times New Roman" w:cs="Times New Roman"/>
                           <w:noProof/>
@@ -7712,6 +7827,9 @@
                         <w:t>8</w:t>
                       </w:r>
                       <w:r>
+                        <w:rPr>
+                          <w:noProof/>
+                        </w:rPr>
                         <w:fldChar w:fldCharType="end"/>
                       </w:r>
                       <w:r>
@@ -7848,16 +7966,7 @@
         <w:spacing w:line="360" w:lineRule="auto"/>
       </w:pPr>
       <w:r>
-        <w:t xml:space="preserve">The Requirement of this topic was that </w:t>
-      </w:r>
-      <w:r>
-        <w:t>DPL</w:t>
-      </w:r>
-      <w:r>
-        <w:t xml:space="preserve"> </w:t>
-      </w:r>
-      <w:r>
-        <w:t>R&amp;D division require an intranet site accessible only to that division and the partner company</w:t>
+        <w:t>The Requirement of this topic was that DPL R&amp;D division require an intranet site accessible only to that division and the partner company</w:t>
       </w:r>
       <w:r>
         <w:t>.</w:t>
@@ -7951,6 +8060,9 @@
         <w:t>9</w:t>
       </w:r>
       <w:r>
+        <w:rPr>
+          <w:noProof/>
+        </w:rPr>
         <w:fldChar w:fldCharType="end"/>
       </w:r>
       <w:r>
@@ -8059,6 +8171,9 @@
         <w:t>10</w:t>
       </w:r>
       <w:r>
+        <w:rPr>
+          <w:noProof/>
+        </w:rPr>
         <w:fldChar w:fldCharType="end"/>
       </w:r>
       <w:r>
@@ -8090,6 +8205,7 @@
       <w:r>
         <w:rPr>
           <w:noProof/>
+          <w:lang w:eastAsia="en-IE"/>
         </w:rPr>
         <mc:AlternateContent>
           <mc:Choice Requires="wps">
@@ -8138,6 +8254,7 @@
                           <w:p>
                             <w:pPr>
                               <w:pStyle w:val="Caption"/>
+                              <w:jc w:val="center"/>
                               <w:rPr>
                                 <w:rFonts w:ascii="Times New Roman" w:hAnsi="Times New Roman" w:cs="Times New Roman"/>
                                 <w:noProof/>
@@ -8164,6 +8281,9 @@
                               <w:t>11</w:t>
                             </w:r>
                             <w:r>
+                              <w:rPr>
+                                <w:noProof/>
+                              </w:rPr>
                               <w:fldChar w:fldCharType="end"/>
                             </w:r>
                             <w:r>
@@ -8192,6 +8312,7 @@
                     <w:p>
                       <w:pPr>
                         <w:pStyle w:val="Caption"/>
+                        <w:jc w:val="center"/>
                         <w:rPr>
                           <w:rFonts w:ascii="Times New Roman" w:hAnsi="Times New Roman" w:cs="Times New Roman"/>
                           <w:noProof/>
@@ -8218,6 +8339,9 @@
                         <w:t>11</w:t>
                       </w:r>
                       <w:r>
+                        <w:rPr>
+                          <w:noProof/>
+                        </w:rPr>
                         <w:fldChar w:fldCharType="end"/>
                       </w:r>
                       <w:r>
@@ -8375,6 +8499,9 @@
         <w:t>12</w:t>
       </w:r>
       <w:r>
+        <w:rPr>
+          <w:noProof/>
+        </w:rPr>
         <w:fldChar w:fldCharType="end"/>
       </w:r>
       <w:r>
@@ -8406,6 +8533,7 @@
       <w:r>
         <w:rPr>
           <w:noProof/>
+          <w:lang w:eastAsia="en-IE"/>
         </w:rPr>
         <mc:AlternateContent>
           <mc:Choice Requires="wps">
@@ -8454,6 +8582,7 @@
                           <w:p>
                             <w:pPr>
                               <w:pStyle w:val="Caption"/>
+                              <w:jc w:val="center"/>
                               <w:rPr>
                                 <w:rFonts w:ascii="Times New Roman" w:hAnsi="Times New Roman" w:cs="Times New Roman"/>
                                 <w:noProof/>
@@ -8468,7 +8597,10 @@
                               <w:fldChar w:fldCharType="begin"/>
                             </w:r>
                             <w:r>
-                              <w:instrText xml:space="preserve"> SEQ Figure \* ARABIC </w:instrText>
+                              <w:instrText xml:space="preserve"> SEQ F</w:instrText>
+                            </w:r>
+                            <w:r>
+                              <w:instrText xml:space="preserve">igure \* ARABIC </w:instrText>
                             </w:r>
                             <w:r>
                               <w:fldChar w:fldCharType="separate"/>
@@ -8480,6 +8612,9 @@
                               <w:t>13</w:t>
                             </w:r>
                             <w:r>
+                              <w:rPr>
+                                <w:noProof/>
+                              </w:rPr>
                               <w:fldChar w:fldCharType="end"/>
                             </w:r>
                             <w:r>
@@ -8508,6 +8643,7 @@
                     <w:p>
                       <w:pPr>
                         <w:pStyle w:val="Caption"/>
+                        <w:jc w:val="center"/>
                         <w:rPr>
                           <w:rFonts w:ascii="Times New Roman" w:hAnsi="Times New Roman" w:cs="Times New Roman"/>
                           <w:noProof/>
@@ -8522,7 +8658,10 @@
                         <w:fldChar w:fldCharType="begin"/>
                       </w:r>
                       <w:r>
-                        <w:instrText xml:space="preserve"> SEQ Figure \* ARABIC </w:instrText>
+                        <w:instrText xml:space="preserve"> SEQ F</w:instrText>
+                      </w:r>
+                      <w:r>
+                        <w:instrText xml:space="preserve">igure \* ARABIC </w:instrText>
                       </w:r>
                       <w:r>
                         <w:fldChar w:fldCharType="separate"/>
@@ -8534,6 +8673,9 @@
                         <w:t>13</w:t>
                       </w:r>
                       <w:r>
+                        <w:rPr>
+                          <w:noProof/>
+                        </w:rPr>
                         <w:fldChar w:fldCharType="end"/>
                       </w:r>
                       <w:r>
@@ -8648,6 +8790,7 @@
       <w:r>
         <w:rPr>
           <w:noProof/>
+          <w:lang w:eastAsia="en-IE"/>
         </w:rPr>
         <w:lastRenderedPageBreak/>
         <mc:AlternateContent>
@@ -8697,6 +8840,7 @@
                           <w:p>
                             <w:pPr>
                               <w:pStyle w:val="Caption"/>
+                              <w:jc w:val="center"/>
                               <w:rPr>
                                 <w:rFonts w:ascii="Times New Roman" w:hAnsi="Times New Roman" w:cs="Times New Roman"/>
                                 <w:noProof/>
@@ -8723,6 +8867,9 @@
                               <w:t>14</w:t>
                             </w:r>
                             <w:r>
+                              <w:rPr>
+                                <w:noProof/>
+                              </w:rPr>
                               <w:fldChar w:fldCharType="end"/>
                             </w:r>
                             <w:r>
@@ -8751,6 +8898,7 @@
                     <w:p>
                       <w:pPr>
                         <w:pStyle w:val="Caption"/>
+                        <w:jc w:val="center"/>
                         <w:rPr>
                           <w:rFonts w:ascii="Times New Roman" w:hAnsi="Times New Roman" w:cs="Times New Roman"/>
                           <w:noProof/>
@@ -8777,6 +8925,9 @@
                         <w:t>14</w:t>
                       </w:r>
                       <w:r>
+                        <w:rPr>
+                          <w:noProof/>
+                        </w:rPr>
                         <w:fldChar w:fldCharType="end"/>
                       </w:r>
                       <w:r>
@@ -8883,6 +9034,7 @@
       <w:r>
         <w:rPr>
           <w:noProof/>
+          <w:lang w:eastAsia="en-IE"/>
         </w:rPr>
         <mc:AlternateContent>
           <mc:Choice Requires="wps">
@@ -8931,6 +9083,7 @@
                           <w:p>
                             <w:pPr>
                               <w:pStyle w:val="Caption"/>
+                              <w:jc w:val="center"/>
                               <w:rPr>
                                 <w:noProof/>
                               </w:rPr>
@@ -8954,6 +9107,9 @@
                               <w:t>15</w:t>
                             </w:r>
                             <w:r>
+                              <w:rPr>
+                                <w:noProof/>
+                              </w:rPr>
                               <w:fldChar w:fldCharType="end"/>
                             </w:r>
                             <w:r>
@@ -8982,6 +9138,7 @@
                     <w:p>
                       <w:pPr>
                         <w:pStyle w:val="Caption"/>
+                        <w:jc w:val="center"/>
                         <w:rPr>
                           <w:noProof/>
                         </w:rPr>
@@ -9005,6 +9162,9 @@
                         <w:t>15</w:t>
                       </w:r>
                       <w:r>
+                        <w:rPr>
+                          <w:noProof/>
+                        </w:rPr>
                         <w:fldChar w:fldCharType="end"/>
                       </w:r>
                       <w:r>
@@ -9274,6 +9434,7 @@
       <w:r>
         <w:rPr>
           <w:noProof/>
+          <w:lang w:eastAsia="en-IE"/>
         </w:rPr>
         <mc:AlternateContent>
           <mc:Choice Requires="wps">
@@ -9322,6 +9483,7 @@
                           <w:p>
                             <w:pPr>
                               <w:pStyle w:val="Caption"/>
+                              <w:jc w:val="center"/>
                               <w:rPr>
                                 <w:noProof/>
                               </w:rPr>
@@ -9345,6 +9507,9 @@
                               <w:t>16</w:t>
                             </w:r>
                             <w:r>
+                              <w:rPr>
+                                <w:noProof/>
+                              </w:rPr>
                               <w:fldChar w:fldCharType="end"/>
                             </w:r>
                             <w:r>
@@ -9373,6 +9538,7 @@
                     <w:p>
                       <w:pPr>
                         <w:pStyle w:val="Caption"/>
+                        <w:jc w:val="center"/>
                         <w:rPr>
                           <w:noProof/>
                         </w:rPr>
@@ -9396,6 +9562,9 @@
                         <w:t>16</w:t>
                       </w:r>
                       <w:r>
+                        <w:rPr>
+                          <w:noProof/>
+                        </w:rPr>
                         <w:fldChar w:fldCharType="end"/>
                       </w:r>
                       <w:r>
@@ -9551,6 +9720,7 @@
       <w:r>
         <w:rPr>
           <w:noProof/>
+          <w:lang w:eastAsia="en-IE"/>
         </w:rPr>
         <mc:AlternateContent>
           <mc:Choice Requires="wps">
@@ -9622,6 +9792,9 @@
                               <w:t>17</w:t>
                             </w:r>
                             <w:r>
+                              <w:rPr>
+                                <w:noProof/>
+                              </w:rPr>
                               <w:fldChar w:fldCharType="end"/>
                             </w:r>
                             <w:r>
@@ -9673,6 +9846,9 @@
                         <w:t>17</w:t>
                       </w:r>
                       <w:r>
+                        <w:rPr>
+                          <w:noProof/>
+                        </w:rPr>
                         <w:fldChar w:fldCharType="end"/>
                       </w:r>
                       <w:r>
@@ -9770,6 +9946,7 @@
       <w:r>
         <w:rPr>
           <w:noProof/>
+          <w:lang w:eastAsia="en-IE"/>
         </w:rPr>
         <w:lastRenderedPageBreak/>
         <mc:AlternateContent>
@@ -9819,6 +9996,7 @@
                           <w:p>
                             <w:pPr>
                               <w:pStyle w:val="Caption"/>
+                              <w:jc w:val="center"/>
                               <w:rPr>
                                 <w:noProof/>
                               </w:rPr>
@@ -9842,6 +10020,9 @@
                               <w:t>18</w:t>
                             </w:r>
                             <w:r>
+                              <w:rPr>
+                                <w:noProof/>
+                              </w:rPr>
                               <w:fldChar w:fldCharType="end"/>
                             </w:r>
                             <w:r>
@@ -9870,6 +10051,7 @@
                     <w:p>
                       <w:pPr>
                         <w:pStyle w:val="Caption"/>
+                        <w:jc w:val="center"/>
                         <w:rPr>
                           <w:noProof/>
                         </w:rPr>
@@ -9893,6 +10075,9 @@
                         <w:t>18</w:t>
                       </w:r>
                       <w:r>
+                        <w:rPr>
+                          <w:noProof/>
+                        </w:rPr>
                         <w:fldChar w:fldCharType="end"/>
                       </w:r>
                       <w:r>
@@ -9973,6 +10158,7 @@
       <w:r>
         <w:rPr>
           <w:noProof/>
+          <w:lang w:eastAsia="en-IE"/>
         </w:rPr>
         <mc:AlternateContent>
           <mc:Choice Requires="wps">
@@ -10021,6 +10207,7 @@
                           <w:p>
                             <w:pPr>
                               <w:pStyle w:val="Caption"/>
+                              <w:jc w:val="center"/>
                               <w:rPr>
                                 <w:noProof/>
                               </w:rPr>
@@ -10044,6 +10231,9 @@
                               <w:t>19</w:t>
                             </w:r>
                             <w:r>
+                              <w:rPr>
+                                <w:noProof/>
+                              </w:rPr>
                               <w:fldChar w:fldCharType="end"/>
                             </w:r>
                             <w:r>
@@ -10075,6 +10265,7 @@
                     <w:p>
                       <w:pPr>
                         <w:pStyle w:val="Caption"/>
+                        <w:jc w:val="center"/>
                         <w:rPr>
                           <w:noProof/>
                         </w:rPr>
@@ -10098,6 +10289,9 @@
                         <w:t>19</w:t>
                       </w:r>
                       <w:r>
+                        <w:rPr>
+                          <w:noProof/>
+                        </w:rPr>
                         <w:fldChar w:fldCharType="end"/>
                       </w:r>
                       <w:r>
@@ -10290,6 +10484,9 @@
         <w:t>20</w:t>
       </w:r>
       <w:r>
+        <w:rPr>
+          <w:noProof/>
+        </w:rPr>
         <w:fldChar w:fldCharType="end"/>
       </w:r>
       <w:r>
@@ -10299,9 +10496,1045 @@
     <w:p>
       <w:pPr>
         <w:pStyle w:val="text"/>
+        <w:keepNext/>
         <w:spacing w:line="360" w:lineRule="auto"/>
         <w:ind w:firstLine="0"/>
-      </w:pPr>
+        <w:jc w:val="center"/>
+      </w:pPr>
+      <w:r>
+        <w:br w:type="page"/>
+      </w:r>
+      <w:r>
+        <w:rPr>
+          <w:noProof/>
+          <w:lang w:eastAsia="en-IE"/>
+        </w:rPr>
+        <w:lastRenderedPageBreak/>
+        <w:drawing>
+          <wp:inline distT="0" distB="0" distL="0" distR="0" wp14:anchorId="5B110F32" wp14:editId="3880EB13">
+            <wp:extent cx="4819650" cy="3666737"/>
+            <wp:effectExtent l="0" t="0" r="0" b="0"/>
+            <wp:docPr id="212" name="Picture 212" descr="C:\Users\Manoel\Desktop\final-project-hdip\Resources\images\Debian Server\SambaProvision-03.png"/>
+            <wp:cNvGraphicFramePr>
+              <a:graphicFrameLocks xmlns:a="http://schemas.openxmlformats.org/drawingml/2006/main" noChangeAspect="1"/>
+            </wp:cNvGraphicFramePr>
+            <a:graphic xmlns:a="http://schemas.openxmlformats.org/drawingml/2006/main">
+              <a:graphicData uri="http://schemas.openxmlformats.org/drawingml/2006/picture">
+                <pic:pic xmlns:pic="http://schemas.openxmlformats.org/drawingml/2006/picture">
+                  <pic:nvPicPr>
+                    <pic:cNvPr id="0" name="Picture 43" descr="C:\Users\Manoel\Desktop\final-project-hdip\Resources\images\Debian Server\SambaProvision-03.png"/>
+                    <pic:cNvPicPr>
+                      <a:picLocks noChangeAspect="1" noChangeArrowheads="1"/>
+                    </pic:cNvPicPr>
+                  </pic:nvPicPr>
+                  <pic:blipFill>
+                    <a:blip r:embed="rId39">
+                      <a:extLst>
+                        <a:ext uri="{28A0092B-C50C-407E-A947-70E740481C1C}">
+                          <a14:useLocalDpi xmlns:a14="http://schemas.microsoft.com/office/drawing/2010/main" val="0"/>
+                        </a:ext>
+                      </a:extLst>
+                    </a:blip>
+                    <a:srcRect/>
+                    <a:stretch>
+                      <a:fillRect/>
+                    </a:stretch>
+                  </pic:blipFill>
+                  <pic:spPr bwMode="auto">
+                    <a:xfrm>
+                      <a:off x="0" y="0"/>
+                      <a:ext cx="4832942" cy="3676850"/>
+                    </a:xfrm>
+                    <a:prstGeom prst="rect">
+                      <a:avLst/>
+                    </a:prstGeom>
+                    <a:noFill/>
+                    <a:ln>
+                      <a:noFill/>
+                    </a:ln>
+                  </pic:spPr>
+                </pic:pic>
+              </a:graphicData>
+            </a:graphic>
+          </wp:inline>
+        </w:drawing>
+      </w:r>
+    </w:p>
+    <w:p>
+      <w:pPr>
+        <w:pStyle w:val="Caption"/>
+        <w:jc w:val="center"/>
+      </w:pPr>
+      <w:r>
+        <w:t xml:space="preserve">Figure </w:t>
+      </w:r>
+      <w:r>
+        <w:fldChar w:fldCharType="begin"/>
+      </w:r>
+      <w:r>
+        <w:instrText xml:space="preserve"> SEQ Figure \* ARABIC </w:instrText>
+      </w:r>
+      <w:r>
+        <w:fldChar w:fldCharType="separate"/>
+      </w:r>
+      <w:r>
+        <w:rPr>
+          <w:noProof/>
+        </w:rPr>
+        <w:t>21</w:t>
+      </w:r>
+      <w:r>
+        <w:rPr>
+          <w:noProof/>
+        </w:rPr>
+        <w:fldChar w:fldCharType="end"/>
+      </w:r>
+      <w:r>
+        <w:t xml:space="preserve"> Samba Server</w:t>
+      </w:r>
+    </w:p>
+    <w:p>
+      <w:pPr>
+        <w:keepNext/>
+      </w:pPr>
+      <w:r>
+        <w:rPr>
+          <w:noProof/>
+          <w:lang w:eastAsia="en-IE"/>
+        </w:rPr>
+        <mc:AlternateContent>
+          <mc:Choice Requires="wps">
+            <w:drawing>
+              <wp:anchor distT="0" distB="0" distL="114300" distR="114300" simplePos="0" relativeHeight="251730944" behindDoc="0" locked="0" layoutInCell="1" allowOverlap="1" wp14:anchorId="120F10FA" wp14:editId="670B0A1B">
+                <wp:simplePos x="0" y="0"/>
+                <wp:positionH relativeFrom="column">
+                  <wp:posOffset>2409825</wp:posOffset>
+                </wp:positionH>
+                <wp:positionV relativeFrom="paragraph">
+                  <wp:posOffset>1772920</wp:posOffset>
+                </wp:positionV>
+                <wp:extent cx="2648585" cy="635"/>
+                <wp:effectExtent l="0" t="0" r="0" b="0"/>
+                <wp:wrapSquare wrapText="bothSides"/>
+                <wp:docPr id="215" name="Text Box 215"/>
+                <wp:cNvGraphicFramePr/>
+                <a:graphic xmlns:a="http://schemas.openxmlformats.org/drawingml/2006/main">
+                  <a:graphicData uri="http://schemas.microsoft.com/office/word/2010/wordprocessingShape">
+                    <wps:wsp>
+                      <wps:cNvSpPr txBox="1"/>
+                      <wps:spPr>
+                        <a:xfrm>
+                          <a:off x="0" y="0"/>
+                          <a:ext cx="2648585" cy="635"/>
+                        </a:xfrm>
+                        <a:prstGeom prst="rect">
+                          <a:avLst/>
+                        </a:prstGeom>
+                        <a:solidFill>
+                          <a:prstClr val="white"/>
+                        </a:solidFill>
+                        <a:ln>
+                          <a:noFill/>
+                        </a:ln>
+                      </wps:spPr>
+                      <wps:txbx>
+                        <w:txbxContent>
+                          <w:p>
+                            <w:pPr>
+                              <w:pStyle w:val="Caption"/>
+                              <w:jc w:val="center"/>
+                              <w:rPr>
+                                <w:rFonts w:ascii="Times New Roman" w:hAnsi="Times New Roman" w:cs="Times New Roman"/>
+                                <w:noProof/>
+                                <w:sz w:val="24"/>
+                                <w:szCs w:val="24"/>
+                              </w:rPr>
+                            </w:pPr>
+                            <w:r>
+                              <w:t xml:space="preserve">Figure </w:t>
+                            </w:r>
+                            <w:r>
+                              <w:fldChar w:fldCharType="begin"/>
+                            </w:r>
+                            <w:r>
+                              <w:instrText xml:space="preserve"> SEQ Figure \* ARABIC </w:instrText>
+                            </w:r>
+                            <w:r>
+                              <w:fldChar w:fldCharType="separate"/>
+                            </w:r>
+                            <w:r>
+                              <w:rPr>
+                                <w:noProof/>
+                              </w:rPr>
+                              <w:t>22</w:t>
+                            </w:r>
+                            <w:r>
+                              <w:rPr>
+                                <w:noProof/>
+                              </w:rPr>
+                              <w:fldChar w:fldCharType="end"/>
+                            </w:r>
+                            <w:r>
+                              <w:t xml:space="preserve"> Joined to Domain</w:t>
+                            </w:r>
+                          </w:p>
+                        </w:txbxContent>
+                      </wps:txbx>
+                      <wps:bodyPr rot="0" spcFirstLastPara="0" vertOverflow="overflow" horzOverflow="overflow" vert="horz" wrap="square" lIns="0" tIns="0" rIns="0" bIns="0" numCol="1" spcCol="0" rtlCol="0" fromWordArt="0" anchor="t" anchorCtr="0" forceAA="0" compatLnSpc="1">
+                        <a:prstTxWarp prst="textNoShape">
+                          <a:avLst/>
+                        </a:prstTxWarp>
+                        <a:spAutoFit/>
+                      </wps:bodyPr>
+                    </wps:wsp>
+                  </a:graphicData>
+                </a:graphic>
+              </wp:anchor>
+            </w:drawing>
+          </mc:Choice>
+          <mc:Fallback>
+            <w:pict>
+              <v:shape w14:anchorId="120F10FA" id="Text Box 215" o:spid="_x0000_s1051" type="#_x0000_t202" style="position:absolute;margin-left:189.75pt;margin-top:139.6pt;width:208.55pt;height:.05pt;z-index:251730944;visibility:visible;mso-wrap-style:square;mso-wrap-distance-left:9pt;mso-wrap-distance-top:0;mso-wrap-distance-right:9pt;mso-wrap-distance-bottom:0;mso-position-horizontal:absolute;mso-position-horizontal-relative:text;mso-position-vertical:absolute;mso-position-vertical-relative:text;v-text-anchor:top" o:gfxdata="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" stroked="f">
+                <v:textbox style="mso-fit-shape-to-text:t" inset="0,0,0,0">
+                  <w:txbxContent>
+                    <w:p>
+                      <w:pPr>
+                        <w:pStyle w:val="Caption"/>
+                        <w:jc w:val="center"/>
+                        <w:rPr>
+                          <w:rFonts w:ascii="Times New Roman" w:hAnsi="Times New Roman" w:cs="Times New Roman"/>
+                          <w:noProof/>
+                          <w:sz w:val="24"/>
+                          <w:szCs w:val="24"/>
+                        </w:rPr>
+                      </w:pPr>
+                      <w:r>
+                        <w:t xml:space="preserve">Figure </w:t>
+                      </w:r>
+                      <w:r>
+                        <w:fldChar w:fldCharType="begin"/>
+                      </w:r>
+                      <w:r>
+                        <w:instrText xml:space="preserve"> SEQ Figure \* ARABIC </w:instrText>
+                      </w:r>
+                      <w:r>
+                        <w:fldChar w:fldCharType="separate"/>
+                      </w:r>
+                      <w:r>
+                        <w:rPr>
+                          <w:noProof/>
+                        </w:rPr>
+                        <w:t>22</w:t>
+                      </w:r>
+                      <w:r>
+                        <w:rPr>
+                          <w:noProof/>
+                        </w:rPr>
+                        <w:fldChar w:fldCharType="end"/>
+                      </w:r>
+                      <w:r>
+                        <w:t xml:space="preserve"> Joined to Domain</w:t>
+                      </w:r>
+                    </w:p>
+                  </w:txbxContent>
+                </v:textbox>
+                <w10:wrap type="square"/>
+              </v:shape>
+            </w:pict>
+          </mc:Fallback>
+        </mc:AlternateContent>
+      </w:r>
+      <w:r>
+        <w:rPr>
+          <w:rFonts w:ascii="Times New Roman" w:hAnsi="Times New Roman" w:cs="Times New Roman"/>
+          <w:noProof/>
+          <w:sz w:val="24"/>
+          <w:szCs w:val="24"/>
+          <w:lang w:eastAsia="en-IE"/>
+        </w:rPr>
+        <w:drawing>
+          <wp:anchor distT="0" distB="0" distL="114300" distR="114300" simplePos="0" relativeHeight="251728896" behindDoc="0" locked="0" layoutInCell="1" allowOverlap="1" wp14:anchorId="5D0D98BC" wp14:editId="6DA953A3">
+            <wp:simplePos x="0" y="0"/>
+            <wp:positionH relativeFrom="column">
+              <wp:posOffset>2409825</wp:posOffset>
+            </wp:positionH>
+            <wp:positionV relativeFrom="paragraph">
+              <wp:posOffset>211455</wp:posOffset>
+            </wp:positionV>
+            <wp:extent cx="2648585" cy="1504315"/>
+            <wp:effectExtent l="0" t="0" r="0" b="635"/>
+            <wp:wrapSquare wrapText="bothSides"/>
+            <wp:docPr id="213" name="Picture 213" descr="C:\Users\Manoel\Desktop\final-project-hdip\Resources\images\Join to Domain\UbuntuDesktop-03.png"/>
+            <wp:cNvGraphicFramePr>
+              <a:graphicFrameLocks xmlns:a="http://schemas.openxmlformats.org/drawingml/2006/main" noChangeAspect="1"/>
+            </wp:cNvGraphicFramePr>
+            <a:graphic xmlns:a="http://schemas.openxmlformats.org/drawingml/2006/main">
+              <a:graphicData uri="http://schemas.openxmlformats.org/drawingml/2006/picture">
+                <pic:pic xmlns:pic="http://schemas.openxmlformats.org/drawingml/2006/picture">
+                  <pic:nvPicPr>
+                    <pic:cNvPr id="0" name="Picture 44" descr="C:\Users\Manoel\Desktop\final-project-hdip\Resources\images\Join to Domain\UbuntuDesktop-03.png"/>
+                    <pic:cNvPicPr>
+                      <a:picLocks noChangeAspect="1" noChangeArrowheads="1"/>
+                    </pic:cNvPicPr>
+                  </pic:nvPicPr>
+                  <pic:blipFill>
+                    <a:blip r:embed="rId40">
+                      <a:extLst>
+                        <a:ext uri="{28A0092B-C50C-407E-A947-70E740481C1C}">
+                          <a14:useLocalDpi xmlns:a14="http://schemas.microsoft.com/office/drawing/2010/main" val="0"/>
+                        </a:ext>
+                      </a:extLst>
+                    </a:blip>
+                    <a:srcRect/>
+                    <a:stretch>
+                      <a:fillRect/>
+                    </a:stretch>
+                  </pic:blipFill>
+                  <pic:spPr bwMode="auto">
+                    <a:xfrm>
+                      <a:off x="0" y="0"/>
+                      <a:ext cx="2648585" cy="1504315"/>
+                    </a:xfrm>
+                    <a:prstGeom prst="rect">
+                      <a:avLst/>
+                    </a:prstGeom>
+                    <a:noFill/>
+                    <a:ln>
+                      <a:noFill/>
+                    </a:ln>
+                  </pic:spPr>
+                </pic:pic>
+              </a:graphicData>
+            </a:graphic>
+            <wp14:sizeRelH relativeFrom="margin">
+              <wp14:pctWidth>0</wp14:pctWidth>
+            </wp14:sizeRelH>
+            <wp14:sizeRelV relativeFrom="margin">
+              <wp14:pctHeight>0</wp14:pctHeight>
+            </wp14:sizeRelV>
+          </wp:anchor>
+        </w:drawing>
+      </w:r>
+      <w:r>
+        <w:rPr>
+          <w:rFonts w:ascii="Times New Roman" w:hAnsi="Times New Roman" w:cs="Times New Roman"/>
+          <w:noProof/>
+          <w:sz w:val="24"/>
+          <w:szCs w:val="24"/>
+          <w:lang w:eastAsia="en-IE"/>
+        </w:rPr>
+        <w:drawing>
+          <wp:inline distT="0" distB="0" distL="0" distR="0" wp14:anchorId="526CCE05" wp14:editId="3328811D">
+            <wp:extent cx="2114550" cy="3031026"/>
+            <wp:effectExtent l="0" t="0" r="0" b="0"/>
+            <wp:docPr id="214" name="Picture 214" descr="C:\Users\Manoel\Desktop\final-project-hdip\Resources\images\Join to Domain\UbuntuDesktop-01.png"/>
+            <wp:cNvGraphicFramePr>
+              <a:graphicFrameLocks xmlns:a="http://schemas.openxmlformats.org/drawingml/2006/main" noChangeAspect="1"/>
+            </wp:cNvGraphicFramePr>
+            <a:graphic xmlns:a="http://schemas.openxmlformats.org/drawingml/2006/main">
+              <a:graphicData uri="http://schemas.openxmlformats.org/drawingml/2006/picture">
+                <pic:pic xmlns:pic="http://schemas.openxmlformats.org/drawingml/2006/picture">
+                  <pic:nvPicPr>
+                    <pic:cNvPr id="0" name="Picture 45" descr="C:\Users\Manoel\Desktop\final-project-hdip\Resources\images\Join to Domain\UbuntuDesktop-01.png"/>
+                    <pic:cNvPicPr>
+                      <a:picLocks noChangeAspect="1" noChangeArrowheads="1"/>
+                    </pic:cNvPicPr>
+                  </pic:nvPicPr>
+                  <pic:blipFill>
+                    <a:blip r:embed="rId41">
+                      <a:extLst>
+                        <a:ext uri="{28A0092B-C50C-407E-A947-70E740481C1C}">
+                          <a14:useLocalDpi xmlns:a14="http://schemas.microsoft.com/office/drawing/2010/main" val="0"/>
+                        </a:ext>
+                      </a:extLst>
+                    </a:blip>
+                    <a:srcRect/>
+                    <a:stretch>
+                      <a:fillRect/>
+                    </a:stretch>
+                  </pic:blipFill>
+                  <pic:spPr bwMode="auto">
+                    <a:xfrm>
+                      <a:off x="0" y="0"/>
+                      <a:ext cx="2129545" cy="3052520"/>
+                    </a:xfrm>
+                    <a:prstGeom prst="rect">
+                      <a:avLst/>
+                    </a:prstGeom>
+                    <a:noFill/>
+                    <a:ln>
+                      <a:noFill/>
+                    </a:ln>
+                  </pic:spPr>
+                </pic:pic>
+              </a:graphicData>
+            </a:graphic>
+          </wp:inline>
+        </w:drawing>
+      </w:r>
+    </w:p>
+    <w:p>
+      <w:pPr>
+        <w:pStyle w:val="Caption"/>
+      </w:pPr>
+      <w:r>
+        <w:t xml:space="preserve">Figure </w:t>
+      </w:r>
+      <w:r>
+        <w:fldChar w:fldCharType="begin"/>
+      </w:r>
+      <w:r>
+        <w:instrText xml:space="preserve"> SEQ Figure \* ARABIC </w:instrText>
+      </w:r>
+      <w:r>
+        <w:fldChar w:fldCharType="separate"/>
+      </w:r>
+      <w:r>
+        <w:rPr>
+          <w:noProof/>
+        </w:rPr>
+        <w:t>23</w:t>
+      </w:r>
+      <w:r>
+        <w:rPr>
+          <w:noProof/>
+        </w:rPr>
+        <w:fldChar w:fldCharType="end"/>
+      </w:r>
+      <w:r>
+        <w:t xml:space="preserve"> Joining the Domain</w:t>
+      </w:r>
+    </w:p>
+    <w:p>
+      <w:pPr>
+        <w:rPr>
+          <w:rFonts w:ascii="Times New Roman" w:hAnsi="Times New Roman" w:cs="Times New Roman"/>
+          <w:sz w:val="24"/>
+          <w:szCs w:val="24"/>
+        </w:rPr>
+      </w:pPr>
+    </w:p>
+    <w:p>
+      <w:pPr>
+        <w:pStyle w:val="text"/>
+        <w:spacing w:line="360" w:lineRule="auto"/>
+      </w:pPr>
+      <w:r>
+        <w:t xml:space="preserve">Everything was looking fine to me, I had tested but sometimes I was getting trouble with my domain and DNS and the firewall and I could not log in to different accounts or </w:t>
+      </w:r>
+      <w:r>
+        <w:lastRenderedPageBreak/>
+        <w:t>sometimes I could not even login with the Administrator user anymore, so I decided that was time to find a solution and I changed everything to Zentyal Server</w:t>
+      </w:r>
+      <w:r>
+        <w:t>.</w:t>
+      </w:r>
+    </w:p>
+    <w:p>
+      <w:pPr>
+        <w:pStyle w:val="text"/>
+        <w:spacing w:line="360" w:lineRule="auto"/>
+      </w:pPr>
+      <w:r>
+        <w:rPr>
+          <w:noProof/>
+        </w:rPr>
+        <mc:AlternateContent>
+          <mc:Choice Requires="wps">
+            <w:drawing>
+              <wp:anchor distT="0" distB="0" distL="114300" distR="114300" simplePos="0" relativeHeight="251734016" behindDoc="1" locked="0" layoutInCell="1" allowOverlap="1" wp14:anchorId="4698E9AB" wp14:editId="73491511">
+                <wp:simplePos x="0" y="0"/>
+                <wp:positionH relativeFrom="column">
+                  <wp:posOffset>-2540</wp:posOffset>
+                </wp:positionH>
+                <wp:positionV relativeFrom="paragraph">
+                  <wp:posOffset>4879340</wp:posOffset>
+                </wp:positionV>
+                <wp:extent cx="5731510" cy="635"/>
+                <wp:effectExtent l="0" t="0" r="0" b="0"/>
+                <wp:wrapTight wrapText="bothSides">
+                  <wp:wrapPolygon edited="0">
+                    <wp:start x="0" y="0"/>
+                    <wp:lineTo x="0" y="21600"/>
+                    <wp:lineTo x="21600" y="21600"/>
+                    <wp:lineTo x="21600" y="0"/>
+                  </wp:wrapPolygon>
+                </wp:wrapTight>
+                <wp:docPr id="3" name="Text Box 3"/>
+                <wp:cNvGraphicFramePr/>
+                <a:graphic xmlns:a="http://schemas.openxmlformats.org/drawingml/2006/main">
+                  <a:graphicData uri="http://schemas.microsoft.com/office/word/2010/wordprocessingShape">
+                    <wps:wsp>
+                      <wps:cNvSpPr txBox="1"/>
+                      <wps:spPr>
+                        <a:xfrm>
+                          <a:off x="0" y="0"/>
+                          <a:ext cx="5731510" cy="635"/>
+                        </a:xfrm>
+                        <a:prstGeom prst="rect">
+                          <a:avLst/>
+                        </a:prstGeom>
+                        <a:solidFill>
+                          <a:prstClr val="white"/>
+                        </a:solidFill>
+                        <a:ln>
+                          <a:noFill/>
+                        </a:ln>
+                      </wps:spPr>
+                      <wps:txbx>
+                        <w:txbxContent>
+                          <w:p>
+                            <w:pPr>
+                              <w:pStyle w:val="Caption"/>
+                              <w:jc w:val="center"/>
+                              <w:rPr>
+                                <w:rFonts w:ascii="Times New Roman" w:hAnsi="Times New Roman" w:cs="Times New Roman"/>
+                                <w:noProof/>
+                                <w:sz w:val="24"/>
+                                <w:szCs w:val="24"/>
+                              </w:rPr>
+                            </w:pPr>
+                            <w:r>
+                              <w:t xml:space="preserve">Figure </w:t>
+                            </w:r>
+                            <w:fldSimple w:instr=" SEQ Figure \* ARABIC ">
+                              <w:r>
+                                <w:rPr>
+                                  <w:noProof/>
+                                </w:rPr>
+                                <w:t>24</w:t>
+                              </w:r>
+                            </w:fldSimple>
+                            <w:r>
+                              <w:t xml:space="preserve"> Zentyal Server</w:t>
+                            </w:r>
+                          </w:p>
+                        </w:txbxContent>
+                      </wps:txbx>
+                      <wps:bodyPr rot="0" spcFirstLastPara="0" vertOverflow="overflow" horzOverflow="overflow" vert="horz" wrap="square" lIns="0" tIns="0" rIns="0" bIns="0" numCol="1" spcCol="0" rtlCol="0" fromWordArt="0" anchor="t" anchorCtr="0" forceAA="0" compatLnSpc="1">
+                        <a:prstTxWarp prst="textNoShape">
+                          <a:avLst/>
+                        </a:prstTxWarp>
+                        <a:spAutoFit/>
+                      </wps:bodyPr>
+                    </wps:wsp>
+                  </a:graphicData>
+                </a:graphic>
+              </wp:anchor>
+            </w:drawing>
+          </mc:Choice>
+          <mc:Fallback>
+            <w:pict>
+              <v:shape w14:anchorId="4698E9AB" id="Text Box 3" o:spid="_x0000_s1052" type="#_x0000_t202" style="position:absolute;left:0;text-align:left;margin-left:-.2pt;margin-top:384.2pt;width:451.3pt;height:.05pt;z-index:-251582464;visibility:visible;mso-wrap-style:square;mso-wrap-distance-left:9pt;mso-wrap-distance-top:0;mso-wrap-distance-right:9pt;mso-wrap-distance-bottom:0;mso-position-horizontal:absolute;mso-position-horizontal-relative:text;mso-position-vertical:absolute;mso-position-vertical-relative:text;v-text-anchor:top" o:gfxdata="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" stroked="f">
+                <v:textbox style="mso-fit-shape-to-text:t" inset="0,0,0,0">
+                  <w:txbxContent>
+                    <w:p>
+                      <w:pPr>
+                        <w:pStyle w:val="Caption"/>
+                        <w:jc w:val="center"/>
+                        <w:rPr>
+                          <w:rFonts w:ascii="Times New Roman" w:hAnsi="Times New Roman" w:cs="Times New Roman"/>
+                          <w:noProof/>
+                          <w:sz w:val="24"/>
+                          <w:szCs w:val="24"/>
+                        </w:rPr>
+                      </w:pPr>
+                      <w:r>
+                        <w:t xml:space="preserve">Figure </w:t>
+                      </w:r>
+                      <w:fldSimple w:instr=" SEQ Figure \* ARABIC ">
+                        <w:r>
+                          <w:rPr>
+                            <w:noProof/>
+                          </w:rPr>
+                          <w:t>24</w:t>
+                        </w:r>
+                      </w:fldSimple>
+                      <w:r>
+                        <w:t xml:space="preserve"> Zentyal Server</w:t>
+                      </w:r>
+                    </w:p>
+                  </w:txbxContent>
+                </v:textbox>
+                <w10:wrap type="tight"/>
+              </v:shape>
+            </w:pict>
+          </mc:Fallback>
+        </mc:AlternateContent>
+      </w:r>
+      <w:r>
+        <w:rPr>
+          <w:noProof/>
+          <w:lang w:eastAsia="en-IE"/>
+        </w:rPr>
+        <w:drawing>
+          <wp:anchor distT="0" distB="0" distL="114300" distR="114300" simplePos="0" relativeHeight="251731968" behindDoc="1" locked="0" layoutInCell="1" allowOverlap="1" wp14:anchorId="55BA261C" wp14:editId="6154E09A">
+            <wp:simplePos x="0" y="0"/>
+            <wp:positionH relativeFrom="margin">
+              <wp:align>right</wp:align>
+            </wp:positionH>
+            <wp:positionV relativeFrom="paragraph">
+              <wp:posOffset>525145</wp:posOffset>
+            </wp:positionV>
+            <wp:extent cx="5731510" cy="4297045"/>
+            <wp:effectExtent l="0" t="0" r="2540" b="8255"/>
+            <wp:wrapTight wrapText="bothSides">
+              <wp:wrapPolygon edited="0">
+                <wp:start x="0" y="0"/>
+                <wp:lineTo x="0" y="21546"/>
+                <wp:lineTo x="21538" y="21546"/>
+                <wp:lineTo x="21538" y="0"/>
+                <wp:lineTo x="0" y="0"/>
+              </wp:wrapPolygon>
+            </wp:wrapTight>
+            <wp:docPr id="2" name="Picture 2"/>
+            <wp:cNvGraphicFramePr>
+              <a:graphicFrameLocks xmlns:a="http://schemas.openxmlformats.org/drawingml/2006/main" noChangeAspect="1"/>
+            </wp:cNvGraphicFramePr>
+            <a:graphic xmlns:a="http://schemas.openxmlformats.org/drawingml/2006/main">
+              <a:graphicData uri="http://schemas.openxmlformats.org/drawingml/2006/picture">
+                <pic:pic xmlns:pic="http://schemas.openxmlformats.org/drawingml/2006/picture">
+                  <pic:nvPicPr>
+                    <pic:cNvPr id="1" name=""/>
+                    <pic:cNvPicPr/>
+                  </pic:nvPicPr>
+                  <pic:blipFill>
+                    <a:blip r:embed="rId42">
+                      <a:extLst>
+                        <a:ext uri="{28A0092B-C50C-407E-A947-70E740481C1C}">
+                          <a14:useLocalDpi xmlns:a14="http://schemas.microsoft.com/office/drawing/2010/main" val="0"/>
+                        </a:ext>
+                      </a:extLst>
+                    </a:blip>
+                    <a:stretch>
+                      <a:fillRect/>
+                    </a:stretch>
+                  </pic:blipFill>
+                  <pic:spPr>
+                    <a:xfrm>
+                      <a:off x="0" y="0"/>
+                      <a:ext cx="5731510" cy="4297045"/>
+                    </a:xfrm>
+                    <a:prstGeom prst="rect">
+                      <a:avLst/>
+                    </a:prstGeom>
+                  </pic:spPr>
+                </pic:pic>
+              </a:graphicData>
+            </a:graphic>
+          </wp:anchor>
+        </w:drawing>
+      </w:r>
+      <w:r>
+        <w:t>And it is how it looks like now:</w:t>
+      </w:r>
+    </w:p>
+    <w:p>
+      <w:pPr>
+        <w:pStyle w:val="text"/>
+        <w:spacing w:line="360" w:lineRule="auto"/>
+      </w:pPr>
+      <w:r>
+        <w:br w:type="page"/>
+      </w:r>
+    </w:p>
+    <w:p>
+      <w:pPr>
+        <w:rPr>
+          <w:rFonts w:ascii="Times New Roman" w:hAnsi="Times New Roman" w:cs="Times New Roman"/>
+          <w:b/>
+          <w:color w:val="00B0F0"/>
+          <w:sz w:val="60"/>
+          <w:szCs w:val="60"/>
+        </w:rPr>
+      </w:pPr>
+      <w:r>
+        <w:rPr>
+          <w:noProof/>
+        </w:rPr>
+        <w:lastRenderedPageBreak/>
+        <mc:AlternateContent>
+          <mc:Choice Requires="wps">
+            <w:drawing>
+              <wp:anchor distT="0" distB="0" distL="114300" distR="114300" simplePos="0" relativeHeight="251740160" behindDoc="1" locked="0" layoutInCell="1" allowOverlap="1" wp14:anchorId="11AC907E" wp14:editId="242FEA0C">
+                <wp:simplePos x="0" y="0"/>
+                <wp:positionH relativeFrom="column">
+                  <wp:posOffset>-2540</wp:posOffset>
+                </wp:positionH>
+                <wp:positionV relativeFrom="paragraph">
+                  <wp:posOffset>7037705</wp:posOffset>
+                </wp:positionV>
+                <wp:extent cx="5731510" cy="635"/>
+                <wp:effectExtent l="0" t="0" r="0" b="0"/>
+                <wp:wrapTight wrapText="bothSides">
+                  <wp:wrapPolygon edited="0">
+                    <wp:start x="0" y="0"/>
+                    <wp:lineTo x="0" y="21600"/>
+                    <wp:lineTo x="21600" y="21600"/>
+                    <wp:lineTo x="21600" y="0"/>
+                  </wp:wrapPolygon>
+                </wp:wrapTight>
+                <wp:docPr id="8" name="Text Box 8"/>
+                <wp:cNvGraphicFramePr/>
+                <a:graphic xmlns:a="http://schemas.openxmlformats.org/drawingml/2006/main">
+                  <a:graphicData uri="http://schemas.microsoft.com/office/word/2010/wordprocessingShape">
+                    <wps:wsp>
+                      <wps:cNvSpPr txBox="1"/>
+                      <wps:spPr>
+                        <a:xfrm>
+                          <a:off x="0" y="0"/>
+                          <a:ext cx="5731510" cy="635"/>
+                        </a:xfrm>
+                        <a:prstGeom prst="rect">
+                          <a:avLst/>
+                        </a:prstGeom>
+                        <a:solidFill>
+                          <a:prstClr val="white"/>
+                        </a:solidFill>
+                        <a:ln>
+                          <a:noFill/>
+                        </a:ln>
+                      </wps:spPr>
+                      <wps:txbx>
+                        <w:txbxContent>
+                          <w:p>
+                            <w:pPr>
+                              <w:pStyle w:val="Caption"/>
+                              <w:jc w:val="center"/>
+                              <w:rPr>
+                                <w:noProof/>
+                              </w:rPr>
+                            </w:pPr>
+                            <w:r>
+                              <w:t xml:space="preserve">Figure </w:t>
+                            </w:r>
+                            <w:fldSimple w:instr=" SEQ Figure \* ARABIC ">
+                              <w:r>
+                                <w:rPr>
+                                  <w:noProof/>
+                                </w:rPr>
+                                <w:t>25</w:t>
+                              </w:r>
+                            </w:fldSimple>
+                            <w:r>
+                              <w:t xml:space="preserve"> Webmin Dashboard</w:t>
+                            </w:r>
+                          </w:p>
+                        </w:txbxContent>
+                      </wps:txbx>
+                      <wps:bodyPr rot="0" spcFirstLastPara="0" vertOverflow="overflow" horzOverflow="overflow" vert="horz" wrap="square" lIns="0" tIns="0" rIns="0" bIns="0" numCol="1" spcCol="0" rtlCol="0" fromWordArt="0" anchor="t" anchorCtr="0" forceAA="0" compatLnSpc="1">
+                        <a:prstTxWarp prst="textNoShape">
+                          <a:avLst/>
+                        </a:prstTxWarp>
+                        <a:spAutoFit/>
+                      </wps:bodyPr>
+                    </wps:wsp>
+                  </a:graphicData>
+                </a:graphic>
+              </wp:anchor>
+            </w:drawing>
+          </mc:Choice>
+          <mc:Fallback>
+            <w:pict>
+              <v:shape w14:anchorId="11AC907E" id="Text Box 8" o:spid="_x0000_s1053" type="#_x0000_t202" style="position:absolute;margin-left:-.2pt;margin-top:554.15pt;width:451.3pt;height:.05pt;z-index:-251576320;visibility:visible;mso-wrap-style:square;mso-wrap-distance-left:9pt;mso-wrap-distance-top:0;mso-wrap-distance-right:9pt;mso-wrap-distance-bottom:0;mso-position-horizontal:absolute;mso-position-horizontal-relative:text;mso-position-vertical:absolute;mso-position-vertical-relative:text;v-text-anchor:top" o:gfxdata="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" stroked="f">
+                <v:textbox style="mso-fit-shape-to-text:t" inset="0,0,0,0">
+                  <w:txbxContent>
+                    <w:p>
+                      <w:pPr>
+                        <w:pStyle w:val="Caption"/>
+                        <w:jc w:val="center"/>
+                        <w:rPr>
+                          <w:noProof/>
+                        </w:rPr>
+                      </w:pPr>
+                      <w:r>
+                        <w:t xml:space="preserve">Figure </w:t>
+                      </w:r>
+                      <w:fldSimple w:instr=" SEQ Figure \* ARABIC ">
+                        <w:r>
+                          <w:rPr>
+                            <w:noProof/>
+                          </w:rPr>
+                          <w:t>25</w:t>
+                        </w:r>
+                      </w:fldSimple>
+                      <w:r>
+                        <w:t xml:space="preserve"> Webmin Dashboard</w:t>
+                      </w:r>
+                    </w:p>
+                  </w:txbxContent>
+                </v:textbox>
+                <w10:wrap type="tight"/>
+              </v:shape>
+            </w:pict>
+          </mc:Fallback>
+        </mc:AlternateContent>
+      </w:r>
+      <w:r>
+        <w:rPr>
+          <w:noProof/>
+          <w:lang w:eastAsia="en-IE"/>
+        </w:rPr>
+        <w:drawing>
+          <wp:anchor distT="0" distB="0" distL="114300" distR="114300" simplePos="0" relativeHeight="251738112" behindDoc="1" locked="0" layoutInCell="1" allowOverlap="1">
+            <wp:simplePos x="0" y="0"/>
+            <wp:positionH relativeFrom="margin">
+              <wp:align>right</wp:align>
+            </wp:positionH>
+            <wp:positionV relativeFrom="paragraph">
+              <wp:posOffset>4381500</wp:posOffset>
+            </wp:positionV>
+            <wp:extent cx="5731510" cy="2599055"/>
+            <wp:effectExtent l="0" t="0" r="2540" b="0"/>
+            <wp:wrapTight wrapText="bothSides">
+              <wp:wrapPolygon edited="0">
+                <wp:start x="0" y="0"/>
+                <wp:lineTo x="0" y="21373"/>
+                <wp:lineTo x="21538" y="21373"/>
+                <wp:lineTo x="21538" y="0"/>
+                <wp:lineTo x="0" y="0"/>
+              </wp:wrapPolygon>
+            </wp:wrapTight>
+            <wp:docPr id="7" name="Picture 7"/>
+            <wp:cNvGraphicFramePr>
+              <a:graphicFrameLocks xmlns:a="http://schemas.openxmlformats.org/drawingml/2006/main" noChangeAspect="1"/>
+            </wp:cNvGraphicFramePr>
+            <a:graphic xmlns:a="http://schemas.openxmlformats.org/drawingml/2006/main">
+              <a:graphicData uri="http://schemas.openxmlformats.org/drawingml/2006/picture">
+                <pic:pic xmlns:pic="http://schemas.openxmlformats.org/drawingml/2006/picture">
+                  <pic:nvPicPr>
+                    <pic:cNvPr id="1" name=""/>
+                    <pic:cNvPicPr/>
+                  </pic:nvPicPr>
+                  <pic:blipFill>
+                    <a:blip r:embed="rId43">
+                      <a:extLst>
+                        <a:ext uri="{28A0092B-C50C-407E-A947-70E740481C1C}">
+                          <a14:useLocalDpi xmlns:a14="http://schemas.microsoft.com/office/drawing/2010/main" val="0"/>
+                        </a:ext>
+                      </a:extLst>
+                    </a:blip>
+                    <a:stretch>
+                      <a:fillRect/>
+                    </a:stretch>
+                  </pic:blipFill>
+                  <pic:spPr>
+                    <a:xfrm>
+                      <a:off x="0" y="0"/>
+                      <a:ext cx="5731510" cy="2599055"/>
+                    </a:xfrm>
+                    <a:prstGeom prst="rect">
+                      <a:avLst/>
+                    </a:prstGeom>
+                  </pic:spPr>
+                </pic:pic>
+              </a:graphicData>
+            </a:graphic>
+          </wp:anchor>
+        </w:drawing>
+      </w:r>
+      <w:r>
+        <w:rPr>
+          <w:noProof/>
+        </w:rPr>
+        <mc:AlternateContent>
+          <mc:Choice Requires="wps">
+            <w:drawing>
+              <wp:anchor distT="0" distB="0" distL="114300" distR="114300" simplePos="0" relativeHeight="251737088" behindDoc="1" locked="0" layoutInCell="1" allowOverlap="1" wp14:anchorId="7C723CB6" wp14:editId="45901AB6">
+                <wp:simplePos x="0" y="0"/>
+                <wp:positionH relativeFrom="column">
+                  <wp:posOffset>-2540</wp:posOffset>
+                </wp:positionH>
+                <wp:positionV relativeFrom="paragraph">
+                  <wp:posOffset>3665855</wp:posOffset>
+                </wp:positionV>
+                <wp:extent cx="5731510" cy="635"/>
+                <wp:effectExtent l="0" t="0" r="0" b="0"/>
+                <wp:wrapTight wrapText="bothSides">
+                  <wp:wrapPolygon edited="0">
+                    <wp:start x="0" y="0"/>
+                    <wp:lineTo x="0" y="21600"/>
+                    <wp:lineTo x="21600" y="21600"/>
+                    <wp:lineTo x="21600" y="0"/>
+                  </wp:wrapPolygon>
+                </wp:wrapTight>
+                <wp:docPr id="6" name="Text Box 6"/>
+                <wp:cNvGraphicFramePr/>
+                <a:graphic xmlns:a="http://schemas.openxmlformats.org/drawingml/2006/main">
+                  <a:graphicData uri="http://schemas.microsoft.com/office/word/2010/wordprocessingShape">
+                    <wps:wsp>
+                      <wps:cNvSpPr txBox="1"/>
+                      <wps:spPr>
+                        <a:xfrm>
+                          <a:off x="0" y="0"/>
+                          <a:ext cx="5731510" cy="635"/>
+                        </a:xfrm>
+                        <a:prstGeom prst="rect">
+                          <a:avLst/>
+                        </a:prstGeom>
+                        <a:solidFill>
+                          <a:prstClr val="white"/>
+                        </a:solidFill>
+                        <a:ln>
+                          <a:noFill/>
+                        </a:ln>
+                      </wps:spPr>
+                      <wps:txbx>
+                        <w:txbxContent>
+                          <w:p>
+                            <w:pPr>
+                              <w:pStyle w:val="Caption"/>
+                              <w:jc w:val="center"/>
+                              <w:rPr>
+                                <w:noProof/>
+                              </w:rPr>
+                            </w:pPr>
+                            <w:r>
+                              <w:t xml:space="preserve">Figure </w:t>
+                            </w:r>
+                            <w:fldSimple w:instr=" SEQ Figure \* ARABIC ">
+                              <w:r>
+                                <w:rPr>
+                                  <w:noProof/>
+                                </w:rPr>
+                                <w:t>26</w:t>
+                              </w:r>
+                            </w:fldSimple>
+                            <w:r>
+                              <w:t xml:space="preserve"> Zentyal Dashboard</w:t>
+                            </w:r>
+                          </w:p>
+                        </w:txbxContent>
+                      </wps:txbx>
+                      <wps:bodyPr rot="0" spcFirstLastPara="0" vertOverflow="overflow" horzOverflow="overflow" vert="horz" wrap="square" lIns="0" tIns="0" rIns="0" bIns="0" numCol="1" spcCol="0" rtlCol="0" fromWordArt="0" anchor="t" anchorCtr="0" forceAA="0" compatLnSpc="1">
+                        <a:prstTxWarp prst="textNoShape">
+                          <a:avLst/>
+                        </a:prstTxWarp>
+                        <a:spAutoFit/>
+                      </wps:bodyPr>
+                    </wps:wsp>
+                  </a:graphicData>
+                </a:graphic>
+              </wp:anchor>
+            </w:drawing>
+          </mc:Choice>
+          <mc:Fallback>
+            <w:pict>
+              <v:shape w14:anchorId="7C723CB6" id="Text Box 6" o:spid="_x0000_s1054" type="#_x0000_t202" style="position:absolute;margin-left:-.2pt;margin-top:288.65pt;width:451.3pt;height:.05pt;z-index:-251579392;visibility:visible;mso-wrap-style:square;mso-wrap-distance-left:9pt;mso-wrap-distance-top:0;mso-wrap-distance-right:9pt;mso-wrap-distance-bottom:0;mso-position-horizontal:absolute;mso-position-horizontal-relative:text;mso-position-vertical:absolute;mso-position-vertical-relative:text;v-text-anchor:top" o:gfxdata="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" stroked="f">
+                <v:textbox style="mso-fit-shape-to-text:t" inset="0,0,0,0">
+                  <w:txbxContent>
+                    <w:p>
+                      <w:pPr>
+                        <w:pStyle w:val="Caption"/>
+                        <w:jc w:val="center"/>
+                        <w:rPr>
+                          <w:noProof/>
+                        </w:rPr>
+                      </w:pPr>
+                      <w:r>
+                        <w:t xml:space="preserve">Figure </w:t>
+                      </w:r>
+                      <w:fldSimple w:instr=" SEQ Figure \* ARABIC ">
+                        <w:r>
+                          <w:rPr>
+                            <w:noProof/>
+                          </w:rPr>
+                          <w:t>26</w:t>
+                        </w:r>
+                      </w:fldSimple>
+                      <w:r>
+                        <w:t xml:space="preserve"> Zentyal Dashboard</w:t>
+                      </w:r>
+                    </w:p>
+                  </w:txbxContent>
+                </v:textbox>
+                <w10:wrap type="tight"/>
+              </v:shape>
+            </w:pict>
+          </mc:Fallback>
+        </mc:AlternateContent>
+      </w:r>
+      <w:r>
+        <w:rPr>
+          <w:noProof/>
+          <w:lang w:eastAsia="en-IE"/>
+        </w:rPr>
+        <w:drawing>
+          <wp:anchor distT="0" distB="0" distL="114300" distR="114300" simplePos="0" relativeHeight="251735040" behindDoc="1" locked="0" layoutInCell="1" allowOverlap="1" wp14:anchorId="445D970D" wp14:editId="5578ACE1">
+            <wp:simplePos x="0" y="0"/>
+            <wp:positionH relativeFrom="margin">
+              <wp:align>right</wp:align>
+            </wp:positionH>
+            <wp:positionV relativeFrom="paragraph">
+              <wp:posOffset>0</wp:posOffset>
+            </wp:positionV>
+            <wp:extent cx="5731510" cy="3608705"/>
+            <wp:effectExtent l="0" t="0" r="2540" b="0"/>
+            <wp:wrapTight wrapText="bothSides">
+              <wp:wrapPolygon edited="0">
+                <wp:start x="0" y="0"/>
+                <wp:lineTo x="0" y="21437"/>
+                <wp:lineTo x="21538" y="21437"/>
+                <wp:lineTo x="21538" y="0"/>
+                <wp:lineTo x="0" y="0"/>
+              </wp:wrapPolygon>
+            </wp:wrapTight>
+            <wp:docPr id="4" name="Picture 4"/>
+            <wp:cNvGraphicFramePr>
+              <a:graphicFrameLocks xmlns:a="http://schemas.openxmlformats.org/drawingml/2006/main" noChangeAspect="1"/>
+            </wp:cNvGraphicFramePr>
+            <a:graphic xmlns:a="http://schemas.openxmlformats.org/drawingml/2006/main">
+              <a:graphicData uri="http://schemas.openxmlformats.org/drawingml/2006/picture">
+                <pic:pic xmlns:pic="http://schemas.openxmlformats.org/drawingml/2006/picture">
+                  <pic:nvPicPr>
+                    <pic:cNvPr id="1" name=""/>
+                    <pic:cNvPicPr/>
+                  </pic:nvPicPr>
+                  <pic:blipFill>
+                    <a:blip r:embed="rId44" cstate="print">
+                      <a:extLst>
+                        <a:ext uri="{28A0092B-C50C-407E-A947-70E740481C1C}">
+                          <a14:useLocalDpi xmlns:a14="http://schemas.microsoft.com/office/drawing/2010/main" val="0"/>
+                        </a:ext>
+                      </a:extLst>
+                    </a:blip>
+                    <a:stretch>
+                      <a:fillRect/>
+                    </a:stretch>
+                  </pic:blipFill>
+                  <pic:spPr>
+                    <a:xfrm>
+                      <a:off x="0" y="0"/>
+                      <a:ext cx="5731510" cy="3608705"/>
+                    </a:xfrm>
+                    <a:prstGeom prst="rect">
+                      <a:avLst/>
+                    </a:prstGeom>
+                  </pic:spPr>
+                </pic:pic>
+              </a:graphicData>
+            </a:graphic>
+          </wp:anchor>
+        </w:drawing>
+      </w:r>
+      <w:r>
+        <w:br w:type="page"/>
+      </w:r>
+    </w:p>
+    <w:p>
+      <w:pPr>
+        <w:pStyle w:val="TitulosNew"/>
+      </w:pPr>
+      <w:r>
+        <w:lastRenderedPageBreak/>
+        <w:t>Chapter IV</w:t>
+      </w:r>
+      <w:r>
+        <w:t xml:space="preserve">: </w:t>
+      </w:r>
+      <w:r>
+        <w:t xml:space="preserve">Testing and Evaluation </w:t>
+      </w:r>
       <w:r>
         <w:br w:type="page"/>
       </w:r>
@@ -10485,7 +11718,7 @@
       <w:r>
         <w:t xml:space="preserve">Azam, W. (2019, May 21). w7cloud. Retrieved 2020, from Configuration of SSH on Cisco Switch in Packet Tracer 2019: </w:t>
       </w:r>
-      <w:hyperlink r:id="rId39" w:history="1">
+      <w:hyperlink r:id="rId45" w:history="1">
         <w:r>
           <w:rPr>
             <w:rStyle w:val="Hyperlink"/>
@@ -10502,7 +11735,7 @@
       <w:r>
         <w:t xml:space="preserve">Opensource, Com. (2020, August 11). opensource.com. Retrieved 2020, from What is open source?: </w:t>
       </w:r>
-      <w:hyperlink r:id="rId40" w:history="1">
+      <w:hyperlink r:id="rId46" w:history="1">
         <w:r>
           <w:rPr>
             <w:rStyle w:val="Hyperlink"/>
@@ -10546,7 +11779,7 @@
       <w:r>
         <w:t xml:space="preserve">: </w:t>
       </w:r>
-      <w:hyperlink r:id="rId41" w:history="1">
+      <w:hyperlink r:id="rId47" w:history="1">
         <w:r>
           <w:rPr>
             <w:rStyle w:val="Hyperlink"/>
@@ -10596,7 +11829,7 @@
       <w:r>
         <w:t xml:space="preserve">: </w:t>
       </w:r>
-      <w:hyperlink r:id="rId42" w:history="1">
+      <w:hyperlink r:id="rId48" w:history="1">
         <w:r>
           <w:rPr>
             <w:rStyle w:val="Hyperlink"/>
@@ -10646,7 +11879,7 @@
       <w:r>
         <w:t xml:space="preserve">: </w:t>
       </w:r>
-      <w:hyperlink r:id="rId43" w:history="1">
+      <w:hyperlink r:id="rId49" w:history="1">
         <w:r>
           <w:rPr>
             <w:rStyle w:val="Hyperlink"/>
@@ -10664,21 +11897,18 @@
         </w:rPr>
       </w:pPr>
       <w:r>
-        <w:t>Ramos</w:t>
-      </w:r>
-      <w:r>
-        <w:t>.</w:t>
-      </w:r>
-      <w:r>
-        <w:t xml:space="preserve"> </w:t>
-      </w:r>
-      <w:r>
         <w:rPr>
           <w:lang w:val="pt-BR"/>
         </w:rPr>
+        <w:t xml:space="preserve">Ramos. </w:t>
+      </w:r>
+      <w:r>
+        <w:rPr>
+          <w:lang w:val="pt-BR"/>
+        </w:rPr>
         <w:t xml:space="preserve">J. (2020, Jun 2020). YouTube. Retrieved 2020, from Samba4 como controlador de Domínio: </w:t>
       </w:r>
-      <w:hyperlink r:id="rId44" w:history="1">
+      <w:hyperlink r:id="rId50" w:history="1">
         <w:r>
           <w:rPr>
             <w:rStyle w:val="Hyperlink"/>
@@ -10738,7 +11968,7 @@
       <w:r>
         <w:t xml:space="preserve"> </w:t>
       </w:r>
-      <w:hyperlink r:id="rId45" w:history="1">
+      <w:hyperlink r:id="rId51" w:history="1">
         <w:r>
           <w:rPr>
             <w:rStyle w:val="Hyperlink"/>
@@ -10797,7 +12027,7 @@
       <w:r>
         <w:t xml:space="preserve">: </w:t>
       </w:r>
-      <w:hyperlink r:id="rId46" w:history="1">
+      <w:hyperlink r:id="rId52" w:history="1">
         <w:r>
           <w:rPr>
             <w:rStyle w:val="Hyperlink"/>
@@ -10811,6 +12041,61 @@
         <w:pStyle w:val="text"/>
         <w:ind w:firstLine="0"/>
       </w:pPr>
+      <w:r>
+        <w:t>Student</w:t>
+      </w:r>
+      <w:r>
+        <w:t>. (201</w:t>
+      </w:r>
+      <w:r>
+        <w:t>8</w:t>
+      </w:r>
+      <w:r>
+        <w:t xml:space="preserve">, </w:t>
+      </w:r>
+      <w:r>
+        <w:t>August</w:t>
+      </w:r>
+      <w:r>
+        <w:t xml:space="preserve"> 01</w:t>
+      </w:r>
+      <w:r>
+        <w:t xml:space="preserve">). </w:t>
+      </w:r>
+      <w:r>
+        <w:t>Website for Students</w:t>
+      </w:r>
+      <w:r>
+        <w:t xml:space="preserve">. Retrieved 2020, from </w:t>
+      </w:r>
+      <w:r>
+        <w:t>Install WordPress on Ubuntu 16.04 LTS with Apache2, MariaDB and PHP 7.1 Support</w:t>
+      </w:r>
+      <w:r>
+        <w:t xml:space="preserve">: </w:t>
+      </w:r>
+      <w:hyperlink r:id="rId53" w:history="1">
+        <w:r>
+          <w:rPr>
+            <w:rStyle w:val="Hyperlink"/>
+          </w:rPr>
+          <w:t>https://websiteforstudents.com/install-wordpress-on-ubuntu-16-04-lts-with-apache2-mariadb-and-php-7-1-support/</w:t>
+        </w:r>
+      </w:hyperlink>
+    </w:p>
+    <w:p>
+      <w:pPr>
+        <w:pStyle w:val="text"/>
+        <w:ind w:firstLine="0"/>
+      </w:pPr>
+      <w:bookmarkStart w:id="2" w:name="_GoBack"/>
+      <w:bookmarkEnd w:id="2"/>
+    </w:p>
+    <w:p>
+      <w:pPr>
+        <w:pStyle w:val="text"/>
+        <w:ind w:firstLine="0"/>
+      </w:pPr>
     </w:p>
     <w:p>
       <w:pPr>
@@ -10838,8 +12123,6 @@
         <w:ind w:firstLine="0"/>
         <w:jc w:val="left"/>
       </w:pPr>
-      <w:bookmarkStart w:id="2" w:name="_GoBack"/>
-      <w:bookmarkEnd w:id="2"/>
     </w:p>
     <w:p>
       <w:pPr>
@@ -10876,7 +12159,7 @@
       </w:pPr>
     </w:p>
     <w:sectPr>
-      <w:footerReference w:type="default" r:id="rId47"/>
+      <w:footerReference w:type="default" r:id="rId54"/>
       <w:pgSz w:w="11906" w:h="16838"/>
       <w:pgMar w:top="1440" w:right="1440" w:bottom="1440" w:left="1440" w:header="708" w:footer="708" w:gutter="0"/>
       <w:pgNumType w:start="1"/>
@@ -10998,6 +12281,7 @@
           <w:dataBinding w:prefixMappings="xmlns:ns0='http://purl.org/dc/elements/1.1/' xmlns:ns1='http://schemas.openxmlformats.org/package/2006/metadata/core-properties' " w:xpath="/ns1:coreProperties[1]/ns0:creator[1]" w:storeItemID="{6C3C8BC8-F283-45AE-878A-BAB7291924A1}"/>
           <w:text/>
         </w:sdtPr>
+        <w:sdtEndPr/>
         <w:sdtContent>
           <w:tc>
             <w:tcPr>
@@ -11080,7 +12364,7 @@
               <w:sz w:val="18"/>
               <w:szCs w:val="18"/>
             </w:rPr>
-            <w:t>31</w:t>
+            <w:t>35</w:t>
           </w:r>
           <w:r>
             <w:rPr>
@@ -11149,13 +12433,21 @@
         <w:pStyle w:val="FootnoteText"/>
       </w:pPr>
       <w:r>
-        <w:t>Opensource, Com. (2020, August 11). opensource.com. Retrieved 2020, from What is open source</w:t>
+        <w:t xml:space="preserve">Opensource, Com. (2020, August 11). opensource.com. Retrieved 2020, from What is open </w:t>
+      </w:r>
+      <w:proofErr w:type="gramStart"/>
+      <w:r>
+        <w:t>source</w:t>
       </w:r>
       <w:r>
         <w:t xml:space="preserve"> </w:t>
       </w:r>
       <w:r>
-        <w:t>?: https://opensource.com/resources/what-open-source</w:t>
+        <w:t>?</w:t>
+      </w:r>
+      <w:proofErr w:type="gramEnd"/>
+      <w:r>
+        <w:t>: https://opensource.com/resources/what-open-source</w:t>
       </w:r>
     </w:p>
   </w:footnote>
@@ -11271,6 +12563,7 @@
         </w:rPr>
         <w:t>What is a VLAN</w:t>
       </w:r>
+      <w:proofErr w:type="gramStart"/>
       <w:r>
         <w:rPr>
           <w:lang w:val="en-US"/>
@@ -11287,7 +12580,14 @@
         <w:rPr>
           <w:lang w:val="en-US"/>
         </w:rPr>
-        <w:t>: https://study-ccna.com/what-is-a-vlan</w:t>
+        <w:t>:</w:t>
+      </w:r>
+      <w:proofErr w:type="gramEnd"/>
+      <w:r>
+        <w:rPr>
+          <w:lang w:val="en-US"/>
+        </w:rPr>
+        <w:t xml:space="preserve"> https://study-ccna.com/what-is-a-vlan</w:t>
       </w:r>
       <w:r>
         <w:rPr>
@@ -11547,9 +12847,9 @@
 <file path=word/numbering.xml><?xml version="1.0" encoding="utf-8"?>
 <w:numbering xmlns:wpc="http://schemas.microsoft.com/office/word/2010/wordprocessingCanvas" xmlns:cx="http://schemas.microsoft.com/office/drawing/2014/chartex" xmlns:mc="http://schemas.openxmlformats.org/markup-compatibility/2006" xmlns:o="urn:schemas-microsoft-com:office:office" xmlns:r="http://schemas.openxmlformats.org/officeDocument/2006/relationships" xmlns:m="http://schemas.openxmlformats.org/officeDocument/2006/math" xmlns:v="urn:schemas-microsoft-com:vml" xmlns:wp14="http://schemas.microsoft.com/office/word/2010/wordprocessingDrawing" xmlns:wp="http://schemas.openxmlformats.org/drawingml/2006/wordprocessingDrawing" xmlns:w10="urn:schemas-microsoft-com:office:word" xmlns:w="http://schemas.openxmlformats.org/wordprocessingml/2006/main" xmlns:w14="http://schemas.microsoft.com/office/word/2010/wordml" xmlns:w15="http://schemas.microsoft.com/office/word/2012/wordml" xmlns:w16se="http://schemas.microsoft.com/office/word/2015/wordml/symex" xmlns:wpg="http://schemas.microsoft.com/office/word/2010/wordprocessingGroup" xmlns:wpi="http://schemas.microsoft.com/office/word/2010/wordprocessingInk" xmlns:wne="http://schemas.microsoft.com/office/word/2006/wordml" xmlns:wps="http://schemas.microsoft.com/office/word/2010/wordprocessingShape" mc:Ignorable="w14 w15 w16se wp14">
   <w:abstractNum w:abstractNumId="0" w15:restartNumberingAfterBreak="0">
-    <w:nsid w:val="4E9D2FE8"/>
+    <w:nsid w:val="2E3553CA"/>
     <w:multiLevelType w:val="hybridMultilevel"/>
-    <w:tmpl w:val="0DFA7610"/>
+    <w:tmpl w:val="894E05D8"/>
     <w:lvl w:ilvl="0" w:tplc="18090001">
       <w:start w:val="1"/>
       <w:numFmt w:val="bullet"/>
@@ -11660,6 +12960,119 @@
     </w:lvl>
   </w:abstractNum>
   <w:abstractNum w:abstractNumId="1" w15:restartNumberingAfterBreak="0">
+    <w:nsid w:val="4E9D2FE8"/>
+    <w:multiLevelType w:val="hybridMultilevel"/>
+    <w:tmpl w:val="0DFA7610"/>
+    <w:lvl w:ilvl="0" w:tplc="18090001">
+      <w:start w:val="1"/>
+      <w:numFmt w:val="bullet"/>
+      <w:lvlText w:val=""/>
+      <w:lvlJc w:val="left"/>
+      <w:pPr>
+        <w:ind w:left="720" w:hanging="360"/>
+      </w:pPr>
+      <w:rPr>
+        <w:rFonts w:ascii="Symbol" w:hAnsi="Symbol" w:hint="default"/>
+      </w:rPr>
+    </w:lvl>
+    <w:lvl w:ilvl="1" w:tplc="18090003">
+      <w:start w:val="1"/>
+      <w:numFmt w:val="bullet"/>
+      <w:lvlText w:val="o"/>
+      <w:lvlJc w:val="left"/>
+      <w:pPr>
+        <w:ind w:left="1440" w:hanging="360"/>
+      </w:pPr>
+      <w:rPr>
+        <w:rFonts w:ascii="Courier New" w:hAnsi="Courier New" w:cs="Courier New" w:hint="default"/>
+      </w:rPr>
+    </w:lvl>
+    <w:lvl w:ilvl="2" w:tplc="18090005" w:tentative="1">
+      <w:start w:val="1"/>
+      <w:numFmt w:val="bullet"/>
+      <w:lvlText w:val=""/>
+      <w:lvlJc w:val="left"/>
+      <w:pPr>
+        <w:ind w:left="2160" w:hanging="360"/>
+      </w:pPr>
+      <w:rPr>
+        <w:rFonts w:ascii="Wingdings" w:hAnsi="Wingdings" w:hint="default"/>
+      </w:rPr>
+    </w:lvl>
+    <w:lvl w:ilvl="3" w:tplc="18090001" w:tentative="1">
+      <w:start w:val="1"/>
+      <w:numFmt w:val="bullet"/>
+      <w:lvlText w:val=""/>
+      <w:lvlJc w:val="left"/>
+      <w:pPr>
+        <w:ind w:left="2880" w:hanging="360"/>
+      </w:pPr>
+      <w:rPr>
+        <w:rFonts w:ascii="Symbol" w:hAnsi="Symbol" w:hint="default"/>
+      </w:rPr>
+    </w:lvl>
+    <w:lvl w:ilvl="4" w:tplc="18090003" w:tentative="1">
+      <w:start w:val="1"/>
+      <w:numFmt w:val="bullet"/>
+      <w:lvlText w:val="o"/>
+      <w:lvlJc w:val="left"/>
+      <w:pPr>
+        <w:ind w:left="3600" w:hanging="360"/>
+      </w:pPr>
+      <w:rPr>
+        <w:rFonts w:ascii="Courier New" w:hAnsi="Courier New" w:cs="Courier New" w:hint="default"/>
+      </w:rPr>
+    </w:lvl>
+    <w:lvl w:ilvl="5" w:tplc="18090005" w:tentative="1">
+      <w:start w:val="1"/>
+      <w:numFmt w:val="bullet"/>
+      <w:lvlText w:val=""/>
+      <w:lvlJc w:val="left"/>
+      <w:pPr>
+        <w:ind w:left="4320" w:hanging="360"/>
+      </w:pPr>
+      <w:rPr>
+        <w:rFonts w:ascii="Wingdings" w:hAnsi="Wingdings" w:hint="default"/>
+      </w:rPr>
+    </w:lvl>
+    <w:lvl w:ilvl="6" w:tplc="18090001" w:tentative="1">
+      <w:start w:val="1"/>
+      <w:numFmt w:val="bullet"/>
+      <w:lvlText w:val=""/>
+      <w:lvlJc w:val="left"/>
+      <w:pPr>
+        <w:ind w:left="5040" w:hanging="360"/>
+      </w:pPr>
+      <w:rPr>
+        <w:rFonts w:ascii="Symbol" w:hAnsi="Symbol" w:hint="default"/>
+      </w:rPr>
+    </w:lvl>
+    <w:lvl w:ilvl="7" w:tplc="18090003" w:tentative="1">
+      <w:start w:val="1"/>
+      <w:numFmt w:val="bullet"/>
+      <w:lvlText w:val="o"/>
+      <w:lvlJc w:val="left"/>
+      <w:pPr>
+        <w:ind w:left="5760" w:hanging="360"/>
+      </w:pPr>
+      <w:rPr>
+        <w:rFonts w:ascii="Courier New" w:hAnsi="Courier New" w:cs="Courier New" w:hint="default"/>
+      </w:rPr>
+    </w:lvl>
+    <w:lvl w:ilvl="8" w:tplc="18090005" w:tentative="1">
+      <w:start w:val="1"/>
+      <w:numFmt w:val="bullet"/>
+      <w:lvlText w:val=""/>
+      <w:lvlJc w:val="left"/>
+      <w:pPr>
+        <w:ind w:left="6480" w:hanging="360"/>
+      </w:pPr>
+      <w:rPr>
+        <w:rFonts w:ascii="Wingdings" w:hAnsi="Wingdings" w:hint="default"/>
+      </w:rPr>
+    </w:lvl>
+  </w:abstractNum>
+  <w:abstractNum w:abstractNumId="2" w15:restartNumberingAfterBreak="0">
     <w:nsid w:val="4EA27277"/>
     <w:multiLevelType w:val="hybridMultilevel"/>
     <w:tmpl w:val="3458795E"/>
@@ -11745,7 +13158,7 @@
       </w:pPr>
     </w:lvl>
   </w:abstractNum>
-  <w:abstractNum w:abstractNumId="2" w15:restartNumberingAfterBreak="0">
+  <w:abstractNum w:abstractNumId="3" w15:restartNumberingAfterBreak="0">
     <w:nsid w:val="50BE4308"/>
     <w:multiLevelType w:val="hybridMultilevel"/>
     <w:tmpl w:val="BBB6EAF2"/>
@@ -11858,7 +13271,7 @@
       </w:rPr>
     </w:lvl>
   </w:abstractNum>
-  <w:abstractNum w:abstractNumId="3" w15:restartNumberingAfterBreak="0">
+  <w:abstractNum w:abstractNumId="4" w15:restartNumberingAfterBreak="0">
     <w:nsid w:val="5528277F"/>
     <w:multiLevelType w:val="hybridMultilevel"/>
     <w:tmpl w:val="1AD2432C"/>
@@ -11971,7 +13384,7 @@
       </w:rPr>
     </w:lvl>
   </w:abstractNum>
-  <w:abstractNum w:abstractNumId="4" w15:restartNumberingAfterBreak="0">
+  <w:abstractNum w:abstractNumId="5" w15:restartNumberingAfterBreak="0">
     <w:nsid w:val="5C865AFA"/>
     <w:multiLevelType w:val="hybridMultilevel"/>
     <w:tmpl w:val="E2126EE6"/>
@@ -12084,7 +13497,7 @@
       </w:rPr>
     </w:lvl>
   </w:abstractNum>
-  <w:abstractNum w:abstractNumId="5" w15:restartNumberingAfterBreak="0">
+  <w:abstractNum w:abstractNumId="6" w15:restartNumberingAfterBreak="0">
     <w:nsid w:val="69CD2753"/>
     <w:multiLevelType w:val="hybridMultilevel"/>
     <w:tmpl w:val="8918F8E4"/>
@@ -12197,7 +13610,7 @@
       </w:rPr>
     </w:lvl>
   </w:abstractNum>
-  <w:abstractNum w:abstractNumId="6" w15:restartNumberingAfterBreak="0">
+  <w:abstractNum w:abstractNumId="7" w15:restartNumberingAfterBreak="0">
     <w:nsid w:val="6AEC2092"/>
     <w:multiLevelType w:val="hybridMultilevel"/>
     <w:tmpl w:val="541AC0B4"/>
@@ -12310,7 +13723,7 @@
       </w:rPr>
     </w:lvl>
   </w:abstractNum>
-  <w:abstractNum w:abstractNumId="7" w15:restartNumberingAfterBreak="0">
+  <w:abstractNum w:abstractNumId="8" w15:restartNumberingAfterBreak="0">
     <w:nsid w:val="6C7756DC"/>
     <w:multiLevelType w:val="hybridMultilevel"/>
     <w:tmpl w:val="DDC8D15E"/>
@@ -12424,28 +13837,31 @@
     </w:lvl>
   </w:abstractNum>
   <w:num w:numId="1">
+    <w:abstractNumId w:val="8"/>
+  </w:num>
+  <w:num w:numId="2">
+    <w:abstractNumId w:val="1"/>
+  </w:num>
+  <w:num w:numId="3">
+    <w:abstractNumId w:val="2"/>
+  </w:num>
+  <w:num w:numId="4">
+    <w:abstractNumId w:val="3"/>
+  </w:num>
+  <w:num w:numId="5">
+    <w:abstractNumId w:val="6"/>
+  </w:num>
+  <w:num w:numId="6">
     <w:abstractNumId w:val="7"/>
   </w:num>
-  <w:num w:numId="2">
-    <w:abstractNumId w:val="0"/>
-  </w:num>
-  <w:num w:numId="3">
-    <w:abstractNumId w:val="1"/>
-  </w:num>
-  <w:num w:numId="4">
-    <w:abstractNumId w:val="2"/>
-  </w:num>
-  <w:num w:numId="5">
+  <w:num w:numId="7">
     <w:abstractNumId w:val="5"/>
   </w:num>
-  <w:num w:numId="6">
-    <w:abstractNumId w:val="6"/>
-  </w:num>
-  <w:num w:numId="7">
+  <w:num w:numId="8">
     <w:abstractNumId w:val="4"/>
   </w:num>
-  <w:num w:numId="8">
-    <w:abstractNumId w:val="3"/>
+  <w:num w:numId="9">
+    <w:abstractNumId w:val="0"/>
   </w:num>
 </w:numbering>
 </file>
@@ -12868,6 +14284,7 @@
   <w:style w:type="character" w:default="1" w:styleId="DefaultParagraphFont">
     <w:name w:val="Default Paragraph Font"/>
     <w:uiPriority w:val="1"/>
+    <w:semiHidden/>
     <w:unhideWhenUsed/>
   </w:style>
   <w:style w:type="table" w:default="1" w:styleId="TableNormal">
@@ -13374,7 +14791,7 @@
     <w:charset w:val="00"/>
     <w:family w:val="roman"/>
     <w:pitch w:val="variable"/>
-    <w:sig w:usb0="E0002AFF" w:usb1="C0007843" w:usb2="00000009" w:usb3="00000000" w:csb0="000001FF" w:csb1="00000000"/>
+    <w:sig w:usb0="E0002EFF" w:usb1="C000785B" w:usb2="00000009" w:usb3="00000000" w:csb0="000001FF" w:csb1="00000000"/>
   </w:font>
   <w:font w:name="Courier New">
     <w:panose1 w:val="02070309020205020404"/>
@@ -13395,21 +14812,21 @@
     <w:charset w:val="00"/>
     <w:family w:val="swiss"/>
     <w:pitch w:val="variable"/>
-    <w:sig w:usb0="E0002AFF" w:usb1="4000ACFF" w:usb2="00000001" w:usb3="00000000" w:csb0="000001FF" w:csb1="00000000"/>
+    <w:sig w:usb0="E4002EFF" w:usb1="C000247B" w:usb2="00000009" w:usb3="00000000" w:csb0="000001FF" w:csb1="00000000"/>
   </w:font>
   <w:font w:name="Calibri Light">
     <w:panose1 w:val="020F0302020204030204"/>
     <w:charset w:val="00"/>
     <w:family w:val="swiss"/>
     <w:pitch w:val="variable"/>
-    <w:sig w:usb0="A0002AEF" w:usb1="4000207B" w:usb2="00000000" w:usb3="00000000" w:csb0="000001FF" w:csb1="00000000"/>
+    <w:sig w:usb0="E4002EFF" w:usb1="C000247B" w:usb2="00000009" w:usb3="00000000" w:csb0="000001FF" w:csb1="00000000"/>
   </w:font>
   <w:font w:name="Arial">
     <w:panose1 w:val="020B0604020202020204"/>
     <w:charset w:val="00"/>
     <w:family w:val="swiss"/>
     <w:pitch w:val="variable"/>
-    <w:sig w:usb0="E0002AFF" w:usb1="C0007843" w:usb2="00000009" w:usb3="00000000" w:csb0="000001FF" w:csb1="00000000"/>
+    <w:sig w:usb0="E0002EFF" w:usb1="C000785B" w:usb2="00000009" w:usb3="00000000" w:csb0="000001FF" w:csb1="00000000"/>
   </w:font>
 </w:fonts>
 </file>
@@ -13429,6 +14846,8 @@
   </w:compat>
   <w:rsids>
     <w:rsidRoot w:val="00F075F4"/>
+    <w:rsid w:val="008F15BC"/>
+    <w:rsid w:val="00B136D0"/>
     <w:rsid w:val="00F075F4"/>
   </w:rsids>
   <m:mathPr>
@@ -14205,7 +15624,7 @@
 </file>
 
 <file path=customXml/itemProps1.xml><?xml version="1.0" encoding="utf-8"?>
-<ds:datastoreItem xmlns:ds="http://schemas.openxmlformats.org/officeDocument/2006/customXml" ds:itemID="{E3C1CD07-A6C6-440F-8110-79CFBB80D8BE}">
+<ds:datastoreItem xmlns:ds="http://schemas.openxmlformats.org/officeDocument/2006/customXml" ds:itemID="{DF0EA784-2833-423D-8950-EE9BF1BEFB07}">
   <ds:schemaRefs>
     <ds:schemaRef ds:uri="http://schemas.openxmlformats.org/officeDocument/2006/bibliography"/>
   </ds:schemaRefs>

</xml_diff>